<commit_message>
Verder gewerkt aan documentatie
</commit_message>
<xml_diff>
--- a/Sprint 5/Web-documentatie.docx
+++ b/Sprint 5/Web-documentatie.docx
@@ -50,7 +50,7 @@
                     <pic:cNvPicPr/>
                   </pic:nvPicPr>
                   <pic:blipFill>
-                    <a:blip r:embed="rId5"/>
+                    <a:blip r:embed="rId6"/>
                     <a:stretch>
                       <a:fillRect/>
                     </a:stretch>
@@ -450,7 +450,7 @@
           <w:r>
             <w:fldChar w:fldCharType="separate"/>
           </w:r>
-          <w:hyperlink w:anchor="_Toc69484110" w:history="1">
+          <w:hyperlink w:anchor="_Toc73542401" w:history="1">
             <w:r>
               <w:rPr>
                 <w:rStyle w:val="Hyperlink"/>
@@ -479,7 +479,7 @@
                 <w:noProof/>
                 <w:webHidden/>
               </w:rPr>
-              <w:instrText xml:space="preserve"> PAGEREF _Toc69484110 \h </w:instrText>
+              <w:instrText xml:space="preserve"> PAGEREF _Toc73542401 \h </w:instrText>
             </w:r>
             <w:r>
               <w:rPr>
@@ -522,14 +522,30 @@
               <w:lang w:eastAsia="nl-NL"/>
             </w:rPr>
           </w:pPr>
-          <w:hyperlink w:anchor="_Toc69484111" w:history="1">
+          <w:hyperlink w:anchor="_Toc73542402" w:history="1">
             <w:r>
               <w:rPr>
                 <w:rStyle w:val="Hyperlink"/>
                 <w:noProof/>
                 <w:lang w:val="en-US"/>
               </w:rPr>
-              <w:t>Userstories</w:t>
+              <w:t>Userstori</w:t>
+            </w:r>
+            <w:r>
+              <w:rPr>
+                <w:rStyle w:val="Hyperlink"/>
+                <w:noProof/>
+                <w:lang w:val="en-US"/>
+              </w:rPr>
+              <w:t>e</w:t>
+            </w:r>
+            <w:r>
+              <w:rPr>
+                <w:rStyle w:val="Hyperlink"/>
+                <w:noProof/>
+                <w:lang w:val="en-US"/>
+              </w:rPr>
+              <w:t>s</w:t>
             </w:r>
             <w:r>
               <w:rPr>
@@ -550,7 +566,7 @@
                 <w:noProof/>
                 <w:webHidden/>
               </w:rPr>
-              <w:instrText xml:space="preserve"> PAGEREF _Toc69484111 \h </w:instrText>
+              <w:instrText xml:space="preserve"> PAGEREF _Toc73542402 \h </w:instrText>
             </w:r>
             <w:r>
               <w:rPr>
@@ -593,14 +609,14 @@
               <w:lang w:eastAsia="nl-NL"/>
             </w:rPr>
           </w:pPr>
-          <w:hyperlink w:anchor="_Toc69484112" w:history="1">
+          <w:hyperlink w:anchor="_Toc73542403" w:history="1">
             <w:r>
               <w:rPr>
                 <w:rStyle w:val="Hyperlink"/>
                 <w:noProof/>
                 <w:lang w:val="en-US"/>
               </w:rPr>
-              <w:t>Requirements</w:t>
+              <w:t>MoSCoW</w:t>
             </w:r>
             <w:r>
               <w:rPr>
@@ -621,7 +637,7 @@
                 <w:noProof/>
                 <w:webHidden/>
               </w:rPr>
-              <w:instrText xml:space="preserve"> PAGEREF _Toc69484112 \h </w:instrText>
+              <w:instrText xml:space="preserve"> PAGEREF _Toc73542403 \h </w:instrText>
             </w:r>
             <w:r>
               <w:rPr>
@@ -664,14 +680,14 @@
               <w:lang w:eastAsia="nl-NL"/>
             </w:rPr>
           </w:pPr>
-          <w:hyperlink w:anchor="_Toc69484113" w:history="1">
+          <w:hyperlink w:anchor="_Toc73542404" w:history="1">
             <w:r>
               <w:rPr>
                 <w:rStyle w:val="Hyperlink"/>
                 <w:noProof/>
                 <w:lang w:val="en-US"/>
               </w:rPr>
-              <w:t>Functioneel</w:t>
+              <w:t>Must have:</w:t>
             </w:r>
             <w:r>
               <w:rPr>
@@ -692,7 +708,7 @@
                 <w:noProof/>
                 <w:webHidden/>
               </w:rPr>
-              <w:instrText xml:space="preserve"> PAGEREF _Toc69484113 \h </w:instrText>
+              <w:instrText xml:space="preserve"> PAGEREF _Toc73542404 \h </w:instrText>
             </w:r>
             <w:r>
               <w:rPr>
@@ -735,14 +751,14 @@
               <w:lang w:eastAsia="nl-NL"/>
             </w:rPr>
           </w:pPr>
-          <w:hyperlink w:anchor="_Toc69484114" w:history="1">
+          <w:hyperlink w:anchor="_Toc73542405" w:history="1">
             <w:r>
               <w:rPr>
                 <w:rStyle w:val="Hyperlink"/>
                 <w:noProof/>
                 <w:lang w:val="en-US"/>
               </w:rPr>
-              <w:t>Non-functioneel</w:t>
+              <w:t>Should have:</w:t>
             </w:r>
             <w:r>
               <w:rPr>
@@ -763,7 +779,148 @@
                 <w:noProof/>
                 <w:webHidden/>
               </w:rPr>
-              <w:instrText xml:space="preserve"> PAGEREF _Toc69484114 \h </w:instrText>
+              <w:instrText xml:space="preserve"> PAGEREF _Toc73542405 \h </w:instrText>
+            </w:r>
+            <w:r>
+              <w:rPr>
+                <w:noProof/>
+                <w:webHidden/>
+              </w:rPr>
+            </w:r>
+            <w:r>
+              <w:rPr>
+                <w:noProof/>
+                <w:webHidden/>
+              </w:rPr>
+              <w:fldChar w:fldCharType="separate"/>
+            </w:r>
+            <w:r>
+              <w:rPr>
+                <w:noProof/>
+                <w:webHidden/>
+              </w:rPr>
+              <w:t>3</w:t>
+            </w:r>
+            <w:r>
+              <w:rPr>
+                <w:noProof/>
+                <w:webHidden/>
+              </w:rPr>
+              <w:fldChar w:fldCharType="end"/>
+            </w:r>
+          </w:hyperlink>
+        </w:p>
+        <w:p>
+          <w:pPr>
+            <w:pStyle w:val="Inhopg2"/>
+            <w:tabs>
+              <w:tab w:val="right" w:leader="dot" w:pos="9016"/>
+            </w:tabs>
+            <w:rPr>
+              <w:rFonts w:eastAsiaTheme="minorEastAsia"/>
+              <w:noProof/>
+              <w:lang w:eastAsia="nl-NL"/>
+            </w:rPr>
+          </w:pPr>
+          <w:hyperlink w:anchor="_Toc73542406" w:history="1">
+            <w:r>
+              <w:rPr>
+                <w:rStyle w:val="Hyperlink"/>
+                <w:noProof/>
+                <w:lang w:val="en-US"/>
+              </w:rPr>
+              <w:t>Could have:</w:t>
+            </w:r>
+            <w:r>
+              <w:rPr>
+                <w:noProof/>
+                <w:webHidden/>
+              </w:rPr>
+              <w:tab/>
+            </w:r>
+            <w:r>
+              <w:rPr>
+                <w:noProof/>
+                <w:webHidden/>
+              </w:rPr>
+              <w:fldChar w:fldCharType="begin"/>
+            </w:r>
+            <w:r>
+              <w:rPr>
+                <w:noProof/>
+                <w:webHidden/>
+              </w:rPr>
+              <w:instrText xml:space="preserve"> PAGEREF _Toc73542406 \h </w:instrText>
+            </w:r>
+            <w:r>
+              <w:rPr>
+                <w:noProof/>
+                <w:webHidden/>
+              </w:rPr>
+            </w:r>
+            <w:r>
+              <w:rPr>
+                <w:noProof/>
+                <w:webHidden/>
+              </w:rPr>
+              <w:fldChar w:fldCharType="separate"/>
+            </w:r>
+            <w:r>
+              <w:rPr>
+                <w:noProof/>
+                <w:webHidden/>
+              </w:rPr>
+              <w:t>3</w:t>
+            </w:r>
+            <w:r>
+              <w:rPr>
+                <w:noProof/>
+                <w:webHidden/>
+              </w:rPr>
+              <w:fldChar w:fldCharType="end"/>
+            </w:r>
+          </w:hyperlink>
+        </w:p>
+        <w:p>
+          <w:pPr>
+            <w:pStyle w:val="Inhopg2"/>
+            <w:tabs>
+              <w:tab w:val="right" w:leader="dot" w:pos="9016"/>
+            </w:tabs>
+            <w:rPr>
+              <w:rFonts w:eastAsiaTheme="minorEastAsia"/>
+              <w:noProof/>
+              <w:lang w:eastAsia="nl-NL"/>
+            </w:rPr>
+          </w:pPr>
+          <w:hyperlink w:anchor="_Toc73542407" w:history="1">
+            <w:r>
+              <w:rPr>
+                <w:rStyle w:val="Hyperlink"/>
+                <w:noProof/>
+              </w:rPr>
+              <w:t>Won’t have:</w:t>
+            </w:r>
+            <w:r>
+              <w:rPr>
+                <w:noProof/>
+                <w:webHidden/>
+              </w:rPr>
+              <w:tab/>
+            </w:r>
+            <w:r>
+              <w:rPr>
+                <w:noProof/>
+                <w:webHidden/>
+              </w:rPr>
+              <w:fldChar w:fldCharType="begin"/>
+            </w:r>
+            <w:r>
+              <w:rPr>
+                <w:noProof/>
+                <w:webHidden/>
+              </w:rPr>
+              <w:instrText xml:space="preserve"> PAGEREF _Toc73542407 \h </w:instrText>
             </w:r>
             <w:r>
               <w:rPr>
@@ -806,14 +963,13 @@
               <w:lang w:eastAsia="nl-NL"/>
             </w:rPr>
           </w:pPr>
-          <w:hyperlink w:anchor="_Toc69484115" w:history="1">
+          <w:hyperlink w:anchor="_Toc73542408" w:history="1">
             <w:r>
               <w:rPr>
                 <w:rStyle w:val="Hyperlink"/>
                 <w:noProof/>
-                <w:lang w:val="en-US"/>
-              </w:rPr>
-              <w:t>MoSCoW</w:t>
+              </w:rPr>
+              <w:t>Use-cases</w:t>
             </w:r>
             <w:r>
               <w:rPr>
@@ -834,7 +990,7 @@
                 <w:noProof/>
                 <w:webHidden/>
               </w:rPr>
-              <w:instrText xml:space="preserve"> PAGEREF _Toc69484115 \h </w:instrText>
+              <w:instrText xml:space="preserve"> PAGEREF _Toc73542408 \h </w:instrText>
             </w:r>
             <w:r>
               <w:rPr>
@@ -854,7 +1010,7 @@
                 <w:noProof/>
                 <w:webHidden/>
               </w:rPr>
-              <w:t>3</w:t>
+              <w:t>4</w:t>
             </w:r>
             <w:r>
               <w:rPr>
@@ -877,14 +1033,13 @@
               <w:lang w:eastAsia="nl-NL"/>
             </w:rPr>
           </w:pPr>
-          <w:hyperlink w:anchor="_Toc69484116" w:history="1">
+          <w:hyperlink w:anchor="_Toc73542409" w:history="1">
             <w:r>
               <w:rPr>
                 <w:rStyle w:val="Hyperlink"/>
                 <w:noProof/>
-                <w:lang w:val="en-US"/>
-              </w:rPr>
-              <w:t>Must have:</w:t>
+              </w:rPr>
+              <w:t>Account aanmaken</w:t>
             </w:r>
             <w:r>
               <w:rPr>
@@ -905,7 +1060,7 @@
                 <w:noProof/>
                 <w:webHidden/>
               </w:rPr>
-              <w:instrText xml:space="preserve"> PAGEREF _Toc69484116 \h </w:instrText>
+              <w:instrText xml:space="preserve"> PAGEREF _Toc73542409 \h </w:instrText>
             </w:r>
             <w:r>
               <w:rPr>
@@ -925,7 +1080,7 @@
                 <w:noProof/>
                 <w:webHidden/>
               </w:rPr>
-              <w:t>3</w:t>
+              <w:t>4</w:t>
             </w:r>
             <w:r>
               <w:rPr>
@@ -948,14 +1103,13 @@
               <w:lang w:eastAsia="nl-NL"/>
             </w:rPr>
           </w:pPr>
-          <w:hyperlink w:anchor="_Toc69484117" w:history="1">
+          <w:hyperlink w:anchor="_Toc73542410" w:history="1">
             <w:r>
               <w:rPr>
                 <w:rStyle w:val="Hyperlink"/>
                 <w:noProof/>
-                <w:lang w:val="en-US"/>
-              </w:rPr>
-              <w:t>Should have:</w:t>
+              </w:rPr>
+              <w:t>Account aanmaken</w:t>
             </w:r>
             <w:r>
               <w:rPr>
@@ -976,7 +1130,7 @@
                 <w:noProof/>
                 <w:webHidden/>
               </w:rPr>
-              <w:instrText xml:space="preserve"> PAGEREF _Toc69484117 \h </w:instrText>
+              <w:instrText xml:space="preserve"> PAGEREF _Toc73542410 \h </w:instrText>
             </w:r>
             <w:r>
               <w:rPr>
@@ -996,7 +1150,7 @@
                 <w:noProof/>
                 <w:webHidden/>
               </w:rPr>
-              <w:t>3</w:t>
+              <w:t>4</w:t>
             </w:r>
             <w:r>
               <w:rPr>
@@ -1019,14 +1173,13 @@
               <w:lang w:eastAsia="nl-NL"/>
             </w:rPr>
           </w:pPr>
-          <w:hyperlink w:anchor="_Toc69484118" w:history="1">
+          <w:hyperlink w:anchor="_Toc73542411" w:history="1">
             <w:r>
               <w:rPr>
                 <w:rStyle w:val="Hyperlink"/>
                 <w:noProof/>
-                <w:lang w:val="en-US"/>
-              </w:rPr>
-              <w:t>Could have:</w:t>
+              </w:rPr>
+              <w:t>Run aanpassen</w:t>
             </w:r>
             <w:r>
               <w:rPr>
@@ -1047,7 +1200,7 @@
                 <w:noProof/>
                 <w:webHidden/>
               </w:rPr>
-              <w:instrText xml:space="preserve"> PAGEREF _Toc69484118 \h </w:instrText>
+              <w:instrText xml:space="preserve"> PAGEREF _Toc73542411 \h </w:instrText>
             </w:r>
             <w:r>
               <w:rPr>
@@ -1068,6 +1221,76 @@
                 <w:webHidden/>
               </w:rPr>
               <w:t>4</w:t>
+            </w:r>
+            <w:r>
+              <w:rPr>
+                <w:noProof/>
+                <w:webHidden/>
+              </w:rPr>
+              <w:fldChar w:fldCharType="end"/>
+            </w:r>
+          </w:hyperlink>
+        </w:p>
+        <w:p>
+          <w:pPr>
+            <w:pStyle w:val="Inhopg1"/>
+            <w:tabs>
+              <w:tab w:val="right" w:leader="dot" w:pos="9016"/>
+            </w:tabs>
+            <w:rPr>
+              <w:rFonts w:eastAsiaTheme="minorEastAsia"/>
+              <w:noProof/>
+              <w:lang w:eastAsia="nl-NL"/>
+            </w:rPr>
+          </w:pPr>
+          <w:hyperlink w:anchor="_Toc73542412" w:history="1">
+            <w:r>
+              <w:rPr>
+                <w:rStyle w:val="Hyperlink"/>
+                <w:noProof/>
+              </w:rPr>
+              <w:t>Visuele voorbeelden</w:t>
+            </w:r>
+            <w:r>
+              <w:rPr>
+                <w:noProof/>
+                <w:webHidden/>
+              </w:rPr>
+              <w:tab/>
+            </w:r>
+            <w:r>
+              <w:rPr>
+                <w:noProof/>
+                <w:webHidden/>
+              </w:rPr>
+              <w:fldChar w:fldCharType="begin"/>
+            </w:r>
+            <w:r>
+              <w:rPr>
+                <w:noProof/>
+                <w:webHidden/>
+              </w:rPr>
+              <w:instrText xml:space="preserve"> PAGEREF _Toc73542412 \h </w:instrText>
+            </w:r>
+            <w:r>
+              <w:rPr>
+                <w:noProof/>
+                <w:webHidden/>
+              </w:rPr>
+            </w:r>
+            <w:r>
+              <w:rPr>
+                <w:noProof/>
+                <w:webHidden/>
+              </w:rPr>
+              <w:fldChar w:fldCharType="separate"/>
+            </w:r>
+            <w:r>
+              <w:rPr>
+                <w:noProof/>
+                <w:webHidden/>
+              </w:rPr>
+              <w:t>6</w:t>
             </w:r>
             <w:r>
               <w:rPr>
@@ -1090,14 +1313,13 @@
               <w:lang w:eastAsia="nl-NL"/>
             </w:rPr>
           </w:pPr>
-          <w:hyperlink w:anchor="_Toc69484119" w:history="1">
+          <w:hyperlink w:anchor="_Toc73542413" w:history="1">
             <w:r>
               <w:rPr>
                 <w:rStyle w:val="Hyperlink"/>
                 <w:noProof/>
-                <w:lang w:val="en-US"/>
-              </w:rPr>
-              <w:t>Won’t have:</w:t>
+              </w:rPr>
+              <w:t>Eerste schets</w:t>
             </w:r>
             <w:r>
               <w:rPr>
@@ -1118,7 +1340,7 @@
                 <w:noProof/>
                 <w:webHidden/>
               </w:rPr>
-              <w:instrText xml:space="preserve"> PAGEREF _Toc69484119 \h </w:instrText>
+              <w:instrText xml:space="preserve"> PAGEREF _Toc73542413 \h </w:instrText>
             </w:r>
             <w:r>
               <w:rPr>
@@ -1138,78 +1360,7 @@
                 <w:noProof/>
                 <w:webHidden/>
               </w:rPr>
-              <w:t>4</w:t>
-            </w:r>
-            <w:r>
-              <w:rPr>
-                <w:noProof/>
-                <w:webHidden/>
-              </w:rPr>
-              <w:fldChar w:fldCharType="end"/>
-            </w:r>
-          </w:hyperlink>
-        </w:p>
-        <w:p>
-          <w:pPr>
-            <w:pStyle w:val="Inhopg1"/>
-            <w:tabs>
-              <w:tab w:val="right" w:leader="dot" w:pos="9016"/>
-            </w:tabs>
-            <w:rPr>
-              <w:rFonts w:eastAsiaTheme="minorEastAsia"/>
-              <w:noProof/>
-              <w:lang w:eastAsia="nl-NL"/>
-            </w:rPr>
-          </w:pPr>
-          <w:hyperlink w:anchor="_Toc69484120" w:history="1">
-            <w:r>
-              <w:rPr>
-                <w:rStyle w:val="Hyperlink"/>
-                <w:noProof/>
-                <w:lang w:val="en-US"/>
-              </w:rPr>
-              <w:t>Visuele voorbeelden</w:t>
-            </w:r>
-            <w:r>
-              <w:rPr>
-                <w:noProof/>
-                <w:webHidden/>
-              </w:rPr>
-              <w:tab/>
-            </w:r>
-            <w:r>
-              <w:rPr>
-                <w:noProof/>
-                <w:webHidden/>
-              </w:rPr>
-              <w:fldChar w:fldCharType="begin"/>
-            </w:r>
-            <w:r>
-              <w:rPr>
-                <w:noProof/>
-                <w:webHidden/>
-              </w:rPr>
-              <w:instrText xml:space="preserve"> PAGEREF _Toc69484120 \h </w:instrText>
-            </w:r>
-            <w:r>
-              <w:rPr>
-                <w:noProof/>
-                <w:webHidden/>
-              </w:rPr>
-            </w:r>
-            <w:r>
-              <w:rPr>
-                <w:noProof/>
-                <w:webHidden/>
-              </w:rPr>
-              <w:fldChar w:fldCharType="separate"/>
-            </w:r>
-            <w:r>
-              <w:rPr>
-                <w:noProof/>
-                <w:webHidden/>
-              </w:rPr>
-              <w:t>4</w:t>
+              <w:t>6</w:t>
             </w:r>
             <w:r>
               <w:rPr>
@@ -1232,14 +1383,13 @@
               <w:lang w:eastAsia="nl-NL"/>
             </w:rPr>
           </w:pPr>
-          <w:hyperlink w:anchor="_Toc69484121" w:history="1">
+          <w:hyperlink w:anchor="_Toc73542414" w:history="1">
             <w:r>
               <w:rPr>
                 <w:rStyle w:val="Hyperlink"/>
                 <w:noProof/>
-                <w:lang w:val="en-US"/>
-              </w:rPr>
-              <w:t>Eerste schets</w:t>
+              </w:rPr>
+              <w:t>Pagina beelden:</w:t>
             </w:r>
             <w:r>
               <w:rPr>
@@ -1260,7 +1410,7 @@
                 <w:noProof/>
                 <w:webHidden/>
               </w:rPr>
-              <w:instrText xml:space="preserve"> PAGEREF _Toc69484121 \h </w:instrText>
+              <w:instrText xml:space="preserve"> PAGEREF _Toc73542414 \h </w:instrText>
             </w:r>
             <w:r>
               <w:rPr>
@@ -1280,77 +1430,7 @@
                 <w:noProof/>
                 <w:webHidden/>
               </w:rPr>
-              <w:t>4</w:t>
-            </w:r>
-            <w:r>
-              <w:rPr>
-                <w:noProof/>
-                <w:webHidden/>
-              </w:rPr>
-              <w:fldChar w:fldCharType="end"/>
-            </w:r>
-          </w:hyperlink>
-        </w:p>
-        <w:p>
-          <w:pPr>
-            <w:pStyle w:val="Inhopg2"/>
-            <w:tabs>
-              <w:tab w:val="right" w:leader="dot" w:pos="9016"/>
-            </w:tabs>
-            <w:rPr>
-              <w:rFonts w:eastAsiaTheme="minorEastAsia"/>
-              <w:noProof/>
-              <w:lang w:eastAsia="nl-NL"/>
-            </w:rPr>
-          </w:pPr>
-          <w:hyperlink w:anchor="_Toc69484122" w:history="1">
-            <w:r>
-              <w:rPr>
-                <w:rStyle w:val="Hyperlink"/>
-                <w:noProof/>
-              </w:rPr>
-              <w:t>Inweb beelden:</w:t>
-            </w:r>
-            <w:r>
-              <w:rPr>
-                <w:noProof/>
-                <w:webHidden/>
-              </w:rPr>
-              <w:tab/>
-            </w:r>
-            <w:r>
-              <w:rPr>
-                <w:noProof/>
-                <w:webHidden/>
-              </w:rPr>
-              <w:fldChar w:fldCharType="begin"/>
-            </w:r>
-            <w:r>
-              <w:rPr>
-                <w:noProof/>
-                <w:webHidden/>
-              </w:rPr>
-              <w:instrText xml:space="preserve"> PAGEREF _Toc69484122 \h </w:instrText>
-            </w:r>
-            <w:r>
-              <w:rPr>
-                <w:noProof/>
-                <w:webHidden/>
-              </w:rPr>
-            </w:r>
-            <w:r>
-              <w:rPr>
-                <w:noProof/>
-                <w:webHidden/>
-              </w:rPr>
-              <w:fldChar w:fldCharType="separate"/>
-            </w:r>
-            <w:r>
-              <w:rPr>
-                <w:noProof/>
-                <w:webHidden/>
-              </w:rPr>
-              <w:t>5</w:t>
+              <w:t>6</w:t>
             </w:r>
             <w:r>
               <w:rPr>
@@ -1381,7 +1461,7 @@
         </w:rPr>
       </w:pPr>
       <w:bookmarkStart w:id="0" w:name="_Toc69477747"/>
-      <w:bookmarkStart w:id="1" w:name="_Toc69484110"/>
+      <w:bookmarkStart w:id="1" w:name="_Toc73542401"/>
       <w:r>
         <w:rPr>
           <w:rFonts w:eastAsia="Times New Roman"/>
@@ -1544,7 +1624,7 @@
             <w:tcBorders>
               <w:top w:val="nil"/>
               <w:left w:val="single" w:sz="6" w:space="0" w:color="000000"/>
-              <w:bottom w:val="single" w:sz="6" w:space="0" w:color="000000"/>
+              <w:bottom w:val="single" w:sz="4" w:space="0" w:color="auto"/>
               <w:right w:val="single" w:sz="6" w:space="0" w:color="000000"/>
             </w:tcBorders>
             <w:shd w:val="clear" w:color="auto" w:fill="auto"/>
@@ -1574,7 +1654,7 @@
             <w:tcBorders>
               <w:top w:val="nil"/>
               <w:left w:val="nil"/>
-              <w:bottom w:val="single" w:sz="6" w:space="0" w:color="000000"/>
+              <w:bottom w:val="single" w:sz="4" w:space="0" w:color="auto"/>
               <w:right w:val="single" w:sz="6" w:space="0" w:color="000000"/>
             </w:tcBorders>
             <w:shd w:val="clear" w:color="auto" w:fill="auto"/>
@@ -1604,7 +1684,7 @@
             <w:tcBorders>
               <w:top w:val="nil"/>
               <w:left w:val="nil"/>
-              <w:bottom w:val="single" w:sz="6" w:space="0" w:color="000000"/>
+              <w:bottom w:val="single" w:sz="4" w:space="0" w:color="auto"/>
               <w:right w:val="single" w:sz="6" w:space="0" w:color="000000"/>
             </w:tcBorders>
             <w:shd w:val="clear" w:color="auto" w:fill="auto"/>
@@ -1687,6 +1767,120 @@
                 <w:lang w:eastAsia="nl-NL"/>
               </w:rPr>
               <w:t>.</w:t>
+            </w:r>
+          </w:p>
+        </w:tc>
+      </w:tr>
+      <w:tr>
+        <w:tc>
+          <w:tcPr>
+            <w:tcW w:w="959" w:type="dxa"/>
+            <w:tcBorders>
+              <w:top w:val="single" w:sz="4" w:space="0" w:color="auto"/>
+              <w:left w:val="single" w:sz="6" w:space="0" w:color="000000"/>
+              <w:bottom w:val="single" w:sz="6" w:space="0" w:color="000000"/>
+              <w:right w:val="single" w:sz="6" w:space="0" w:color="000000"/>
+            </w:tcBorders>
+            <w:shd w:val="clear" w:color="auto" w:fill="auto"/>
+          </w:tcPr>
+          <w:p>
+            <w:pPr>
+              <w:spacing w:after="0" w:line="240" w:lineRule="auto"/>
+              <w:textAlignment w:val="baseline"/>
+              <w:rPr>
+                <w:rFonts w:eastAsia="Times New Roman" w:cstheme="minorHAnsi"/>
+                <w:lang w:eastAsia="nl-NL"/>
+              </w:rPr>
+            </w:pPr>
+            <w:r>
+              <w:rPr>
+                <w:rFonts w:eastAsia="Times New Roman" w:cstheme="minorHAnsi"/>
+                <w:lang w:eastAsia="nl-NL"/>
+              </w:rPr>
+              <w:t>1.1</w:t>
+            </w:r>
+          </w:p>
+        </w:tc>
+        <w:tc>
+          <w:tcPr>
+            <w:tcW w:w="1375" w:type="dxa"/>
+            <w:tcBorders>
+              <w:top w:val="single" w:sz="4" w:space="0" w:color="auto"/>
+              <w:left w:val="nil"/>
+              <w:bottom w:val="single" w:sz="6" w:space="0" w:color="000000"/>
+              <w:right w:val="single" w:sz="6" w:space="0" w:color="000000"/>
+            </w:tcBorders>
+            <w:shd w:val="clear" w:color="auto" w:fill="auto"/>
+          </w:tcPr>
+          <w:p>
+            <w:pPr>
+              <w:spacing w:after="0" w:line="240" w:lineRule="auto"/>
+              <w:textAlignment w:val="baseline"/>
+              <w:rPr>
+                <w:rFonts w:eastAsia="Times New Roman" w:cstheme="minorHAnsi"/>
+                <w:lang w:eastAsia="nl-NL"/>
+              </w:rPr>
+            </w:pPr>
+            <w:r>
+              <w:rPr>
+                <w:rFonts w:eastAsia="Times New Roman" w:cstheme="minorHAnsi"/>
+                <w:lang w:eastAsia="nl-NL"/>
+              </w:rPr>
+              <w:t>02-06-2021</w:t>
+            </w:r>
+          </w:p>
+        </w:tc>
+        <w:tc>
+          <w:tcPr>
+            <w:tcW w:w="6676" w:type="dxa"/>
+            <w:tcBorders>
+              <w:top w:val="single" w:sz="4" w:space="0" w:color="auto"/>
+              <w:left w:val="nil"/>
+              <w:bottom w:val="single" w:sz="6" w:space="0" w:color="000000"/>
+              <w:right w:val="single" w:sz="6" w:space="0" w:color="000000"/>
+            </w:tcBorders>
+            <w:shd w:val="clear" w:color="auto" w:fill="auto"/>
+          </w:tcPr>
+          <w:p>
+            <w:pPr>
+              <w:spacing w:after="0" w:line="240" w:lineRule="auto"/>
+              <w:textAlignment w:val="baseline"/>
+              <w:rPr>
+                <w:rFonts w:eastAsia="Times New Roman" w:cstheme="minorHAnsi"/>
+                <w:lang w:eastAsia="nl-NL"/>
+              </w:rPr>
+            </w:pPr>
+            <w:proofErr w:type="spellStart"/>
+            <w:r>
+              <w:rPr>
+                <w:rFonts w:eastAsia="Times New Roman" w:cstheme="minorHAnsi"/>
+                <w:lang w:eastAsia="nl-NL"/>
+              </w:rPr>
+              <w:t>Requirements</w:t>
+            </w:r>
+            <w:proofErr w:type="spellEnd"/>
+            <w:r>
+              <w:rPr>
+                <w:rFonts w:eastAsia="Times New Roman" w:cstheme="minorHAnsi"/>
+                <w:lang w:eastAsia="nl-NL"/>
+              </w:rPr>
+              <w:t xml:space="preserve"> aangepast en begonnen met </w:t>
+            </w:r>
+            <w:proofErr w:type="spellStart"/>
+            <w:r>
+              <w:rPr>
+                <w:rFonts w:eastAsia="Times New Roman" w:cstheme="minorHAnsi"/>
+                <w:lang w:eastAsia="nl-NL"/>
+              </w:rPr>
+              <w:t>use</w:t>
+            </w:r>
+            <w:proofErr w:type="spellEnd"/>
+            <w:r>
+              <w:rPr>
+                <w:rFonts w:eastAsia="Times New Roman" w:cstheme="minorHAnsi"/>
+                <w:lang w:eastAsia="nl-NL"/>
+              </w:rPr>
+              <w:t xml:space="preserve"> cases.</w:t>
             </w:r>
           </w:p>
         </w:tc>
@@ -1714,7 +1908,7 @@
           <w:lang w:val="en-US"/>
         </w:rPr>
       </w:pPr>
-      <w:bookmarkStart w:id="2" w:name="_Toc69484111"/>
+      <w:bookmarkStart w:id="2" w:name="_Toc73542402"/>
       <w:proofErr w:type="spellStart"/>
       <w:r>
         <w:rPr>
@@ -1738,7 +1932,7 @@
         <w:t>Als gebruiker kan ik g</w:t>
       </w:r>
       <w:r>
-        <w:t>emakkelijk de snelste “runs” zien.</w:t>
+        <w:t>emakkelijk inloggen met een account.</w:t>
       </w:r>
     </w:p>
     <w:p>
@@ -1750,7 +1944,10 @@
         </w:numPr>
       </w:pPr>
       <w:r>
-        <w:t>Als gebruiker kan ik mijn eigen runs zien.</w:t>
+        <w:t>Als gebruiker kan ik g</w:t>
+      </w:r>
+      <w:r>
+        <w:t>emakkelijk de snelste “runs” zien.</w:t>
       </w:r>
     </w:p>
     <w:p>
@@ -1762,7 +1959,7 @@
         </w:numPr>
       </w:pPr>
       <w:r>
-        <w:t>Als gebruiker kan ik mijn eigen runs verwijderen.</w:t>
+        <w:t>Als gebruiker kan ik mijn eigen runs zien.</w:t>
       </w:r>
     </w:p>
     <w:p>
@@ -1774,7 +1971,13 @@
         </w:numPr>
       </w:pPr>
       <w:r>
-        <w:t>Als gebruiker kan ik commentaar op runs zetten.</w:t>
+        <w:t xml:space="preserve">Als gebruiker kan ik mijn eigen runs </w:t>
+      </w:r>
+      <w:r>
+        <w:t xml:space="preserve">aanpassen of </w:t>
+      </w:r>
+      <w:r>
+        <w:t>verwijderen.</w:t>
       </w:r>
     </w:p>
     <w:p>
@@ -1786,7 +1989,7 @@
         </w:numPr>
       </w:pPr>
       <w:r>
-        <w:t>Als gebruiker kan ik mijn eigen commentaar aanpassen en verwijderen.</w:t>
+        <w:t>Als gebruiker kan ik commentaar op runs zetten.</w:t>
       </w:r>
     </w:p>
     <w:p>
@@ -1798,7 +2001,7 @@
         </w:numPr>
       </w:pPr>
       <w:r>
-        <w:t>Als gebruiker kan ik gemakkelijk een account aanmaken die gekoppeld is aan mijn spel.</w:t>
+        <w:t>Als gebruiker kan ik mijn eigen commentaar aanpassen en verwijderen.</w:t>
       </w:r>
     </w:p>
     <w:p>
@@ -1810,7 +2013,7 @@
         </w:numPr>
       </w:pPr>
       <w:r>
-        <w:t>Als administrator kan ik alle commentaar, accounts en runs inzien en aanpassen of verwijderen.</w:t>
+        <w:t>Als gebruiker kan ik gemakkelijk een account aanmaken die gekoppeld is aan mijn spel.</w:t>
       </w:r>
     </w:p>
     <w:p>
@@ -1822,7 +2025,7 @@
         </w:numPr>
       </w:pPr>
       <w:r>
-        <w:t>Als administrator kan ik verwijderde accounts, commentaar of runs terughalen.</w:t>
+        <w:t>Als administrator kan ik alle commentaar, accounts en runs inzien en aanpassen of verwijderen.</w:t>
       </w:r>
     </w:p>
     <w:p>
@@ -1834,310 +2037,7 @@
         </w:numPr>
       </w:pPr>
       <w:r>
-        <w:t xml:space="preserve">Als gebruiker kan ik </w:t>
-      </w:r>
-      <w:proofErr w:type="spellStart"/>
-      <w:r>
-        <w:t>likes</w:t>
-      </w:r>
-      <w:proofErr w:type="spellEnd"/>
-      <w:r>
-        <w:t xml:space="preserve"> geven </w:t>
-      </w:r>
-      <w:r>
-        <w:t>aan andere mensen.</w:t>
-      </w:r>
-    </w:p>
-    <w:p/>
-    <w:p>
-      <w:pPr>
-        <w:pStyle w:val="Kop1"/>
-        <w:rPr>
-          <w:lang w:val="en-US"/>
-        </w:rPr>
-      </w:pPr>
-      <w:bookmarkStart w:id="3" w:name="_Toc69484112"/>
-      <w:r>
-        <w:rPr>
-          <w:lang w:val="en-US"/>
-        </w:rPr>
-        <w:t>Requirements</w:t>
-      </w:r>
-      <w:bookmarkEnd w:id="3"/>
-    </w:p>
-    <w:p>
-      <w:pPr>
-        <w:pStyle w:val="Kop2"/>
-        <w:rPr>
-          <w:lang w:val="en-US"/>
-        </w:rPr>
-      </w:pPr>
-      <w:bookmarkStart w:id="4" w:name="_Toc69484113"/>
-      <w:proofErr w:type="spellStart"/>
-      <w:r>
-        <w:rPr>
-          <w:lang w:val="en-US"/>
-        </w:rPr>
-        <w:t>Functioneel</w:t>
-      </w:r>
-      <w:bookmarkEnd w:id="4"/>
-      <w:proofErr w:type="spellEnd"/>
-    </w:p>
-    <w:p>
-      <w:pPr>
-        <w:pStyle w:val="Lijstalinea"/>
-        <w:numPr>
-          <w:ilvl w:val="0"/>
-          <w:numId w:val="10"/>
-        </w:numPr>
-      </w:pPr>
-      <w:r>
-        <w:t>Een gebruiker moet gemakkelijk e</w:t>
-      </w:r>
-      <w:r>
-        <w:t>en account kunnen maken en met dit account kunnen inloggen.</w:t>
-      </w:r>
-    </w:p>
-    <w:p>
-      <w:pPr>
-        <w:pStyle w:val="Lijstalinea"/>
-        <w:numPr>
-          <w:ilvl w:val="0"/>
-          <w:numId w:val="10"/>
-        </w:numPr>
-      </w:pPr>
-      <w:r>
-        <w:t>Een gebruiker kan ook zonder in te loggen de leaderboards zien.</w:t>
-      </w:r>
-    </w:p>
-    <w:p>
-      <w:pPr>
-        <w:pStyle w:val="Lijstalinea"/>
-        <w:numPr>
-          <w:ilvl w:val="0"/>
-          <w:numId w:val="10"/>
-        </w:numPr>
-      </w:pPr>
-      <w:r>
-        <w:t>Een gebruiker kan de leaderboard sorteren op verschillende waardes zoals datum.</w:t>
-      </w:r>
-    </w:p>
-    <w:p>
-      <w:pPr>
-        <w:pStyle w:val="Lijstalinea"/>
-        <w:numPr>
-          <w:ilvl w:val="0"/>
-          <w:numId w:val="10"/>
-        </w:numPr>
-      </w:pPr>
-      <w:r>
-        <w:t xml:space="preserve">Een ingelogde gebruiker kan zijn eigen runs en </w:t>
-      </w:r>
-      <w:proofErr w:type="spellStart"/>
-      <w:r>
-        <w:t>comments</w:t>
-      </w:r>
-      <w:proofErr w:type="spellEnd"/>
-      <w:r>
-        <w:t xml:space="preserve"> zien en nieuwe </w:t>
-      </w:r>
-      <w:proofErr w:type="spellStart"/>
-      <w:r>
-        <w:t>comments</w:t>
-      </w:r>
-      <w:proofErr w:type="spellEnd"/>
-      <w:r>
-        <w:t xml:space="preserve"> plaatsen.</w:t>
-      </w:r>
-    </w:p>
-    <w:p>
-      <w:pPr>
-        <w:pStyle w:val="Lijstalinea"/>
-        <w:numPr>
-          <w:ilvl w:val="0"/>
-          <w:numId w:val="10"/>
-        </w:numPr>
-      </w:pPr>
-      <w:r>
-        <w:t>Een ingelogde gebruiker kan zijn</w:t>
-      </w:r>
-      <w:r>
-        <w:t xml:space="preserve"> </w:t>
-      </w:r>
-      <w:r>
-        <w:t>eigen run</w:t>
-      </w:r>
-      <w:r>
-        <w:t>s</w:t>
-      </w:r>
-      <w:r>
-        <w:t xml:space="preserve"> en </w:t>
-      </w:r>
-      <w:proofErr w:type="spellStart"/>
-      <w:r>
-        <w:t>comments</w:t>
-      </w:r>
-      <w:proofErr w:type="spellEnd"/>
-      <w:r>
-        <w:t xml:space="preserve"> aanpassen of verwijderen.</w:t>
-      </w:r>
-    </w:p>
-    <w:p>
-      <w:pPr>
-        <w:pStyle w:val="Lijstalinea"/>
-        <w:numPr>
-          <w:ilvl w:val="0"/>
-          <w:numId w:val="10"/>
-        </w:numPr>
-      </w:pPr>
-      <w:r>
-        <w:t xml:space="preserve">Een administrator kan alle runs, </w:t>
-      </w:r>
-      <w:proofErr w:type="spellStart"/>
-      <w:r>
-        <w:t>comments</w:t>
-      </w:r>
-      <w:proofErr w:type="spellEnd"/>
-      <w:r>
-        <w:t xml:space="preserve"> en accounts inzien en aanpassen of verwijderen.</w:t>
-      </w:r>
-    </w:p>
-    <w:p>
-      <w:pPr>
-        <w:pStyle w:val="Lijstalinea"/>
-        <w:numPr>
-          <w:ilvl w:val="0"/>
-          <w:numId w:val="10"/>
-        </w:numPr>
-      </w:pPr>
-      <w:r>
-        <w:t xml:space="preserve">Een administrator kan verwijderde runs, </w:t>
-      </w:r>
-      <w:proofErr w:type="spellStart"/>
-      <w:r>
-        <w:t>comments</w:t>
-      </w:r>
-      <w:proofErr w:type="spellEnd"/>
-      <w:r>
-        <w:t xml:space="preserve"> en accounts terugvinden en aanpassen.</w:t>
-      </w:r>
-    </w:p>
-    <w:p>
-      <w:pPr>
-        <w:pStyle w:val="Lijstalinea"/>
-        <w:numPr>
-          <w:ilvl w:val="0"/>
-          <w:numId w:val="10"/>
-        </w:numPr>
-      </w:pPr>
-      <w:r>
-        <w:t xml:space="preserve">Een ingelogde gebruiker kan </w:t>
-      </w:r>
-      <w:proofErr w:type="spellStart"/>
-      <w:r>
-        <w:t>likes</w:t>
-      </w:r>
-      <w:proofErr w:type="spellEnd"/>
-      <w:r>
-        <w:t xml:space="preserve"> geven aan </w:t>
-      </w:r>
-      <w:proofErr w:type="spellStart"/>
-      <w:r>
-        <w:t>comments</w:t>
-      </w:r>
-      <w:proofErr w:type="spellEnd"/>
-      <w:r>
-        <w:t xml:space="preserve"> en runs</w:t>
-      </w:r>
-    </w:p>
-    <w:p>
-      <w:pPr>
-        <w:pStyle w:val="Kop2"/>
-        <w:rPr>
-          <w:lang w:val="en-US"/>
-        </w:rPr>
-      </w:pPr>
-      <w:bookmarkStart w:id="5" w:name="_Toc69484114"/>
-      <w:r>
-        <w:rPr>
-          <w:lang w:val="en-US"/>
-        </w:rPr>
-        <w:t>Non-</w:t>
-      </w:r>
-      <w:proofErr w:type="spellStart"/>
-      <w:r>
-        <w:rPr>
-          <w:lang w:val="en-US"/>
-        </w:rPr>
-        <w:t>functioneel</w:t>
-      </w:r>
-      <w:bookmarkEnd w:id="5"/>
-      <w:proofErr w:type="spellEnd"/>
-    </w:p>
-    <w:p>
-      <w:pPr>
-        <w:pStyle w:val="Lijstalinea"/>
-        <w:numPr>
-          <w:ilvl w:val="0"/>
-          <w:numId w:val="14"/>
-        </w:numPr>
-      </w:pPr>
-      <w:r>
-        <w:t>De leaderboard is overzichtelijk</w:t>
-      </w:r>
-      <w:r>
-        <w:t>.</w:t>
-      </w:r>
-    </w:p>
-    <w:p>
-      <w:pPr>
-        <w:pStyle w:val="Lijstalinea"/>
-        <w:numPr>
-          <w:ilvl w:val="0"/>
-          <w:numId w:val="9"/>
-        </w:numPr>
-      </w:pPr>
-      <w:r>
-        <w:t>Het system is beschermd t</w:t>
-      </w:r>
-      <w:r>
-        <w:t xml:space="preserve">egen aanvallen zoals: Cross-Site Scripting, </w:t>
-      </w:r>
-      <w:proofErr w:type="spellStart"/>
-      <w:r>
-        <w:t>injection</w:t>
-      </w:r>
-      <w:proofErr w:type="spellEnd"/>
-      <w:r>
-        <w:t xml:space="preserve"> en </w:t>
-      </w:r>
-      <w:proofErr w:type="spellStart"/>
-      <w:r>
-        <w:t>fuzz</w:t>
-      </w:r>
-      <w:proofErr w:type="spellEnd"/>
-      <w:r>
-        <w:t xml:space="preserve"> testing.</w:t>
-      </w:r>
-    </w:p>
-    <w:p>
-      <w:pPr>
-        <w:pStyle w:val="Lijstalinea"/>
-        <w:numPr>
-          <w:ilvl w:val="0"/>
-          <w:numId w:val="9"/>
-        </w:numPr>
-      </w:pPr>
-      <w:r>
-        <w:t xml:space="preserve">De website is goed zichtbaar op de meest gebruikte browsers zoals: Chrome, Firefox, Microsoft </w:t>
-      </w:r>
-      <w:proofErr w:type="spellStart"/>
-      <w:r>
-        <w:t>Edge</w:t>
-      </w:r>
-      <w:proofErr w:type="spellEnd"/>
-      <w:r>
-        <w:t xml:space="preserve"> en safari.</w:t>
+        <w:t>Als administrator kan ik verwijderde accounts, commentaar of runs terughalen.</w:t>
       </w:r>
     </w:p>
     <w:p>
@@ -2149,7 +2049,7 @@
           <w:lang w:val="en-US"/>
         </w:rPr>
       </w:pPr>
-      <w:bookmarkStart w:id="6" w:name="_Toc69484115"/>
+      <w:bookmarkStart w:id="3" w:name="_Toc73542403"/>
       <w:proofErr w:type="spellStart"/>
       <w:r>
         <w:rPr>
@@ -2157,7 +2057,7 @@
         </w:rPr>
         <w:t>MoSCoW</w:t>
       </w:r>
-      <w:bookmarkEnd w:id="6"/>
+      <w:bookmarkEnd w:id="3"/>
       <w:proofErr w:type="spellEnd"/>
     </w:p>
     <w:p>
@@ -2167,16 +2067,16 @@
           <w:lang w:val="en-US"/>
         </w:rPr>
       </w:pPr>
-      <w:bookmarkStart w:id="7" w:name="_Toc69307139"/>
-      <w:bookmarkStart w:id="8" w:name="_Toc69484116"/>
+      <w:bookmarkStart w:id="4" w:name="_Toc69307139"/>
+      <w:bookmarkStart w:id="5" w:name="_Toc73542404"/>
       <w:r>
         <w:rPr>
           <w:lang w:val="en-US"/>
         </w:rPr>
         <w:t>Must have:</w:t>
       </w:r>
-      <w:bookmarkEnd w:id="7"/>
-      <w:bookmarkEnd w:id="8"/>
+      <w:bookmarkEnd w:id="4"/>
+      <w:bookmarkEnd w:id="5"/>
     </w:p>
     <w:p>
       <w:pPr>
@@ -2231,21 +2131,65 @@
     </w:p>
     <w:p>
       <w:pPr>
+        <w:pStyle w:val="Lijstalinea"/>
+        <w:numPr>
+          <w:ilvl w:val="0"/>
+          <w:numId w:val="13"/>
+        </w:numPr>
+      </w:pPr>
+      <w:r>
+        <w:t>Run kunnen makkelijk bekeken worden.</w:t>
+      </w:r>
+    </w:p>
+    <w:p>
+      <w:pPr>
+        <w:pStyle w:val="Lijstalinea"/>
+        <w:numPr>
+          <w:ilvl w:val="0"/>
+          <w:numId w:val="13"/>
+        </w:numPr>
+      </w:pPr>
+      <w:r>
+        <w:t xml:space="preserve">Er kan gemakkelijk </w:t>
+      </w:r>
+      <w:proofErr w:type="spellStart"/>
+      <w:r>
+        <w:t>comments</w:t>
+      </w:r>
+      <w:proofErr w:type="spellEnd"/>
+      <w:r>
+        <w:t xml:space="preserve"> worden geplaatst op runs.</w:t>
+      </w:r>
+    </w:p>
+    <w:p>
+      <w:pPr>
+        <w:pStyle w:val="Lijstalinea"/>
+        <w:numPr>
+          <w:ilvl w:val="0"/>
+          <w:numId w:val="13"/>
+        </w:numPr>
+      </w:pPr>
+      <w:r>
+        <w:t>Gebruikers kunnen gemakkelijk informatie bij hun runs plaatsen.</w:t>
+      </w:r>
+    </w:p>
+    <w:p>
+      <w:pPr>
         <w:pStyle w:val="Kop2"/>
         <w:rPr>
           <w:lang w:val="en-US"/>
         </w:rPr>
       </w:pPr>
-      <w:bookmarkStart w:id="9" w:name="_Toc69307140"/>
-      <w:bookmarkStart w:id="10" w:name="_Toc69484117"/>
+      <w:bookmarkStart w:id="6" w:name="_Toc69307140"/>
+      <w:bookmarkStart w:id="7" w:name="_Toc73542405"/>
       <w:r>
         <w:rPr>
           <w:lang w:val="en-US"/>
         </w:rPr>
         <w:t>Should have:</w:t>
       </w:r>
-      <w:bookmarkEnd w:id="9"/>
-      <w:bookmarkEnd w:id="10"/>
+      <w:bookmarkEnd w:id="6"/>
+      <w:bookmarkEnd w:id="7"/>
     </w:p>
     <w:p>
       <w:pPr>
@@ -2287,7 +2231,15 @@
       </w:r>
       <w:proofErr w:type="spellEnd"/>
       <w:r>
-        <w:t xml:space="preserve"> en runs gemakkelijk vinden en aanpassen.</w:t>
+        <w:t xml:space="preserve"> en runs gemakkelijk </w:t>
+      </w:r>
+      <w:proofErr w:type="gramStart"/>
+      <w:r>
+        <w:t>terug vinden</w:t>
+      </w:r>
+      <w:proofErr w:type="gramEnd"/>
+      <w:r>
+        <w:t>.</w:t>
       </w:r>
     </w:p>
     <w:p>
@@ -2297,17 +2249,16 @@
           <w:lang w:val="en-US"/>
         </w:rPr>
       </w:pPr>
-      <w:bookmarkStart w:id="11" w:name="_Toc69307141"/>
-      <w:bookmarkStart w:id="12" w:name="_Toc69484118"/>
+      <w:bookmarkStart w:id="8" w:name="_Toc69307141"/>
+      <w:bookmarkStart w:id="9" w:name="_Toc73542406"/>
       <w:r>
         <w:rPr>
           <w:lang w:val="en-US"/>
         </w:rPr>
-        <w:lastRenderedPageBreak/>
         <w:t>Could have:</w:t>
       </w:r>
-      <w:bookmarkEnd w:id="11"/>
-      <w:bookmarkEnd w:id="12"/>
+      <w:bookmarkEnd w:id="8"/>
+      <w:bookmarkEnd w:id="9"/>
     </w:p>
     <w:p>
       <w:pPr>
@@ -2351,41 +2302,961 @@
     </w:p>
     <w:p>
       <w:pPr>
+        <w:pStyle w:val="Lijstalinea"/>
+        <w:numPr>
+          <w:ilvl w:val="0"/>
+          <w:numId w:val="11"/>
+        </w:numPr>
+      </w:pPr>
+      <w:r>
+        <w:t>Gebruikers hebben een optie om runs niet automatisch zichtbaar te hebben.</w:t>
+      </w:r>
+    </w:p>
+    <w:p>
+      <w:pPr>
         <w:pStyle w:val="Kop2"/>
-      </w:pPr>
-      <w:bookmarkStart w:id="13" w:name="_Toc69307142"/>
-      <w:bookmarkStart w:id="14" w:name="_Toc69484119"/>
+        <w:rPr>
+          <w:lang w:val="en-US"/>
+        </w:rPr>
+      </w:pPr>
+      <w:bookmarkStart w:id="10" w:name="_Toc69307142"/>
+      <w:bookmarkStart w:id="11" w:name="_Toc73542407"/>
+      <w:r>
+        <w:rPr>
+          <w:lang w:val="en-US"/>
+        </w:rPr>
+        <w:t>Won’t have:</w:t>
+      </w:r>
+      <w:bookmarkEnd w:id="10"/>
+      <w:bookmarkEnd w:id="11"/>
+    </w:p>
+    <w:p>
+      <w:pPr>
+        <w:rPr>
+          <w:lang w:val="en-US"/>
+        </w:rPr>
+      </w:pPr>
+    </w:p>
+    <w:p>
+      <w:pPr>
+        <w:rPr>
+          <w:rFonts w:asciiTheme="majorHAnsi" w:eastAsiaTheme="majorEastAsia" w:hAnsiTheme="majorHAnsi" w:cstheme="majorBidi"/>
+          <w:color w:val="2F5496" w:themeColor="accent1" w:themeShade="BF"/>
+          <w:sz w:val="32"/>
+          <w:szCs w:val="32"/>
+          <w:lang w:val="en-US"/>
+        </w:rPr>
+      </w:pPr>
+      <w:r>
+        <w:rPr>
+          <w:lang w:val="en-US"/>
+        </w:rPr>
+        <w:br w:type="page"/>
+      </w:r>
+    </w:p>
+    <w:p>
+      <w:pPr>
+        <w:pStyle w:val="Kop1"/>
+        <w:rPr>
+          <w:lang w:val="en-US"/>
+        </w:rPr>
+      </w:pPr>
+      <w:bookmarkStart w:id="12" w:name="_Toc73542408"/>
+      <w:r>
+        <w:rPr>
+          <w:lang w:val="en-US"/>
+        </w:rPr>
+        <w:lastRenderedPageBreak/>
+        <w:t>Use-cases</w:t>
+      </w:r>
+      <w:bookmarkEnd w:id="12"/>
+    </w:p>
+    <w:p>
+      <w:pPr>
+        <w:pStyle w:val="Kop2"/>
+        <w:rPr>
+          <w:lang w:val="en-US"/>
+        </w:rPr>
+      </w:pPr>
+      <w:bookmarkStart w:id="13" w:name="_Toc73542409"/>
+      <w:r>
+        <w:rPr>
+          <w:lang w:val="en-US"/>
+        </w:rPr>
+        <w:t xml:space="preserve">Account </w:t>
+      </w:r>
       <w:proofErr w:type="spellStart"/>
       <w:r>
-        <w:t>Won’t</w:t>
-      </w:r>
+        <w:rPr>
+          <w:lang w:val="en-US"/>
+        </w:rPr>
+        <w:t>aanmaken</w:t>
+      </w:r>
+      <w:bookmarkEnd w:id="13"/>
       <w:proofErr w:type="spellEnd"/>
-      <w:r>
-        <w:t xml:space="preserve"> have:</w:t>
-      </w:r>
-      <w:bookmarkEnd w:id="13"/>
+    </w:p>
+    <w:tbl>
+      <w:tblPr>
+        <w:tblStyle w:val="Tabelraster"/>
+        <w:tblW w:w="0" w:type="auto"/>
+        <w:tblLook w:val="04A0" w:firstRow="1" w:lastRow="0" w:firstColumn="1" w:lastColumn="0" w:noHBand="0" w:noVBand="1"/>
+      </w:tblPr>
+      <w:tblGrid>
+        <w:gridCol w:w="1597"/>
+        <w:gridCol w:w="7419"/>
+      </w:tblGrid>
+      <w:tr>
+        <w:tc>
+          <w:tcPr>
+            <w:tcW w:w="1597" w:type="dxa"/>
+          </w:tcPr>
+          <w:p>
+            <w:pPr>
+              <w:rPr>
+                <w:b/>
+                <w:bCs/>
+              </w:rPr>
+            </w:pPr>
+            <w:r>
+              <w:rPr>
+                <w:b/>
+                <w:bCs/>
+              </w:rPr>
+              <w:t>Naam</w:t>
+            </w:r>
+          </w:p>
+        </w:tc>
+        <w:tc>
+          <w:tcPr>
+            <w:tcW w:w="7419" w:type="dxa"/>
+          </w:tcPr>
+          <w:p>
+            <w:pPr>
+              <w:rPr>
+                <w:b/>
+                <w:bCs/>
+              </w:rPr>
+            </w:pPr>
+            <w:r>
+              <w:rPr>
+                <w:b/>
+                <w:bCs/>
+              </w:rPr>
+              <w:t>Account aanmaken</w:t>
+            </w:r>
+          </w:p>
+        </w:tc>
+      </w:tr>
+      <w:tr>
+        <w:tc>
+          <w:tcPr>
+            <w:tcW w:w="1597" w:type="dxa"/>
+          </w:tcPr>
+          <w:p>
+            <w:r>
+              <w:t>Samenvatting</w:t>
+            </w:r>
+          </w:p>
+        </w:tc>
+        <w:tc>
+          <w:tcPr>
+            <w:tcW w:w="7419" w:type="dxa"/>
+          </w:tcPr>
+          <w:p>
+            <w:r>
+              <w:t xml:space="preserve">Als een speler het spel heeft gekocht kan hij een account aanmaken op de website via een speciale game </w:t>
+            </w:r>
+            <w:proofErr w:type="spellStart"/>
+            <w:r>
+              <w:t>key</w:t>
+            </w:r>
+            <w:proofErr w:type="spellEnd"/>
+            <w:r>
+              <w:t>.</w:t>
+            </w:r>
+          </w:p>
+        </w:tc>
+      </w:tr>
+      <w:tr>
+        <w:tc>
+          <w:tcPr>
+            <w:tcW w:w="1597" w:type="dxa"/>
+          </w:tcPr>
+          <w:p>
+            <w:r>
+              <w:t>Actors</w:t>
+            </w:r>
+          </w:p>
+        </w:tc>
+        <w:tc>
+          <w:tcPr>
+            <w:tcW w:w="7419" w:type="dxa"/>
+          </w:tcPr>
+          <w:p>
+            <w:r>
+              <w:t>Speler</w:t>
+            </w:r>
+          </w:p>
+        </w:tc>
+      </w:tr>
+      <w:tr>
+        <w:tc>
+          <w:tcPr>
+            <w:tcW w:w="1597" w:type="dxa"/>
+          </w:tcPr>
+          <w:p>
+            <w:r>
+              <w:t>Aannamen</w:t>
+            </w:r>
+          </w:p>
+        </w:tc>
+        <w:tc>
+          <w:tcPr>
+            <w:tcW w:w="7419" w:type="dxa"/>
+          </w:tcPr>
+          <w:p>
+            <w:r>
+              <w:t xml:space="preserve">De actor heeft het spel opgestart en voor een </w:t>
+            </w:r>
+            <w:proofErr w:type="spellStart"/>
+            <w:r>
+              <w:t>create</w:t>
+            </w:r>
+            <w:proofErr w:type="spellEnd"/>
+            <w:r>
+              <w:t xml:space="preserve"> account optie gekozen.</w:t>
+            </w:r>
+          </w:p>
+        </w:tc>
+      </w:tr>
+      <w:tr>
+        <w:tc>
+          <w:tcPr>
+            <w:tcW w:w="1597" w:type="dxa"/>
+          </w:tcPr>
+          <w:p>
+            <w:r>
+              <w:t>Scenario</w:t>
+            </w:r>
+          </w:p>
+        </w:tc>
+        <w:tc>
+          <w:tcPr>
+            <w:tcW w:w="7419" w:type="dxa"/>
+          </w:tcPr>
+          <w:p>
+            <w:pPr>
+              <w:pStyle w:val="Lijstalinea"/>
+              <w:numPr>
+                <w:ilvl w:val="0"/>
+                <w:numId w:val="15"/>
+              </w:numPr>
+            </w:pPr>
+            <w:r>
+              <w:t xml:space="preserve">Het systeem toont een overzicht met invulvelden voor naam, wachtwoord en een automatisch ingevulde game </w:t>
+            </w:r>
+            <w:proofErr w:type="spellStart"/>
+            <w:r>
+              <w:t>key</w:t>
+            </w:r>
+            <w:proofErr w:type="spellEnd"/>
+            <w:r>
+              <w:t>.</w:t>
+            </w:r>
+          </w:p>
+          <w:p>
+            <w:pPr>
+              <w:pStyle w:val="Lijstalinea"/>
+              <w:numPr>
+                <w:ilvl w:val="0"/>
+                <w:numId w:val="15"/>
+              </w:numPr>
+            </w:pPr>
+            <w:r>
+              <w:t>De actor geeft een naam en wachtwoord.</w:t>
+            </w:r>
+          </w:p>
+          <w:p>
+            <w:pPr>
+              <w:pStyle w:val="Lijstalinea"/>
+              <w:numPr>
+                <w:ilvl w:val="0"/>
+                <w:numId w:val="15"/>
+              </w:numPr>
+            </w:pPr>
+            <w:r>
+              <w:t>Het systeem voert controleert de data en maakt een account.</w:t>
+            </w:r>
+          </w:p>
+        </w:tc>
+      </w:tr>
+      <w:tr>
+        <w:tc>
+          <w:tcPr>
+            <w:tcW w:w="1597" w:type="dxa"/>
+          </w:tcPr>
+          <w:p>
+            <w:r>
+              <w:t>Uitzonderingen</w:t>
+            </w:r>
+          </w:p>
+        </w:tc>
+        <w:tc>
+          <w:tcPr>
+            <w:tcW w:w="7419" w:type="dxa"/>
+          </w:tcPr>
+          <w:p>
+            <w:pPr>
+              <w:pStyle w:val="Lijstalinea"/>
+              <w:numPr>
+                <w:ilvl w:val="0"/>
+                <w:numId w:val="16"/>
+              </w:numPr>
+            </w:pPr>
+            <w:r>
+              <w:t>Niet alle gegevens zijn correct ingevuld. Toon een informatieve foutmelding en ga naar stap 2.</w:t>
+            </w:r>
+          </w:p>
+          <w:p>
+            <w:pPr>
+              <w:pStyle w:val="Lijstalinea"/>
+              <w:numPr>
+                <w:ilvl w:val="0"/>
+                <w:numId w:val="16"/>
+              </w:numPr>
+            </w:pPr>
+            <w:r>
+              <w:t>Er lijkt al een account te bestaan</w:t>
+            </w:r>
+            <w:r>
+              <w:t xml:space="preserve"> met de gegeven game </w:t>
+            </w:r>
+            <w:proofErr w:type="spellStart"/>
+            <w:r>
+              <w:t>key</w:t>
+            </w:r>
+            <w:proofErr w:type="spellEnd"/>
+            <w:r>
+              <w:t>. Geef de actor een optie om in te loggen</w:t>
+            </w:r>
+            <w:r>
+              <w:t>.</w:t>
+            </w:r>
+          </w:p>
+        </w:tc>
+      </w:tr>
+      <w:tr>
+        <w:tc>
+          <w:tcPr>
+            <w:tcW w:w="1597" w:type="dxa"/>
+          </w:tcPr>
+          <w:p>
+            <w:r>
+              <w:t>Resultaat</w:t>
+            </w:r>
+          </w:p>
+        </w:tc>
+        <w:tc>
+          <w:tcPr>
+            <w:tcW w:w="7419" w:type="dxa"/>
+          </w:tcPr>
+          <w:p>
+            <w:r>
+              <w:t>De actor heeft een account binnen het systeem en kan hiermee inloggen.</w:t>
+            </w:r>
+          </w:p>
+        </w:tc>
+      </w:tr>
+    </w:tbl>
+    <w:p>
+      <w:pPr>
+        <w:pStyle w:val="Kop2"/>
+      </w:pPr>
+    </w:p>
+    <w:p>
+      <w:pPr>
+        <w:pStyle w:val="Kop2"/>
+      </w:pPr>
+      <w:bookmarkStart w:id="14" w:name="_Toc73542410"/>
+      <w:r>
+        <w:t>Account aanmaken</w:t>
+      </w:r>
       <w:bookmarkEnd w:id="14"/>
     </w:p>
+    <w:tbl>
+      <w:tblPr>
+        <w:tblStyle w:val="Tabelraster"/>
+        <w:tblW w:w="0" w:type="auto"/>
+        <w:tblLook w:val="04A0" w:firstRow="1" w:lastRow="0" w:firstColumn="1" w:lastColumn="0" w:noHBand="0" w:noVBand="1"/>
+      </w:tblPr>
+      <w:tblGrid>
+        <w:gridCol w:w="1597"/>
+        <w:gridCol w:w="7419"/>
+      </w:tblGrid>
+      <w:tr>
+        <w:tc>
+          <w:tcPr>
+            <w:tcW w:w="1271" w:type="dxa"/>
+          </w:tcPr>
+          <w:p>
+            <w:pPr>
+              <w:rPr>
+                <w:b/>
+                <w:bCs/>
+              </w:rPr>
+            </w:pPr>
+            <w:r>
+              <w:rPr>
+                <w:b/>
+                <w:bCs/>
+              </w:rPr>
+              <w:t>Naam</w:t>
+            </w:r>
+          </w:p>
+        </w:tc>
+        <w:tc>
+          <w:tcPr>
+            <w:tcW w:w="7745" w:type="dxa"/>
+          </w:tcPr>
+          <w:p>
+            <w:pPr>
+              <w:rPr>
+                <w:b/>
+                <w:bCs/>
+              </w:rPr>
+            </w:pPr>
+            <w:r>
+              <w:rPr>
+                <w:b/>
+                <w:bCs/>
+              </w:rPr>
+              <w:t>Account aanmaken</w:t>
+            </w:r>
+          </w:p>
+        </w:tc>
+      </w:tr>
+      <w:tr>
+        <w:tc>
+          <w:tcPr>
+            <w:tcW w:w="1271" w:type="dxa"/>
+          </w:tcPr>
+          <w:p>
+            <w:r>
+              <w:t>Samenvatting</w:t>
+            </w:r>
+          </w:p>
+        </w:tc>
+        <w:tc>
+          <w:tcPr>
+            <w:tcW w:w="7745" w:type="dxa"/>
+          </w:tcPr>
+          <w:p>
+            <w:r>
+              <w:t>Als een actor een account heeft kan er met dit account ingelogd worden.</w:t>
+            </w:r>
+          </w:p>
+        </w:tc>
+      </w:tr>
+      <w:tr>
+        <w:tc>
+          <w:tcPr>
+            <w:tcW w:w="1271" w:type="dxa"/>
+          </w:tcPr>
+          <w:p>
+            <w:r>
+              <w:t>Actors</w:t>
+            </w:r>
+          </w:p>
+        </w:tc>
+        <w:tc>
+          <w:tcPr>
+            <w:tcW w:w="7745" w:type="dxa"/>
+          </w:tcPr>
+          <w:p>
+            <w:r>
+              <w:t>Speler</w:t>
+            </w:r>
+          </w:p>
+        </w:tc>
+      </w:tr>
+      <w:tr>
+        <w:tc>
+          <w:tcPr>
+            <w:tcW w:w="1271" w:type="dxa"/>
+          </w:tcPr>
+          <w:p>
+            <w:r>
+              <w:t>Aannamen</w:t>
+            </w:r>
+          </w:p>
+        </w:tc>
+        <w:tc>
+          <w:tcPr>
+            <w:tcW w:w="7745" w:type="dxa"/>
+          </w:tcPr>
+          <w:p>
+            <w:r>
+              <w:t>De actor heeft een account in het systeem.</w:t>
+            </w:r>
+          </w:p>
+        </w:tc>
+      </w:tr>
+      <w:tr>
+        <w:tc>
+          <w:tcPr>
+            <w:tcW w:w="1271" w:type="dxa"/>
+          </w:tcPr>
+          <w:p>
+            <w:r>
+              <w:t>Scenario</w:t>
+            </w:r>
+          </w:p>
+        </w:tc>
+        <w:tc>
+          <w:tcPr>
+            <w:tcW w:w="7745" w:type="dxa"/>
+          </w:tcPr>
+          <w:p>
+            <w:pPr>
+              <w:pStyle w:val="Lijstalinea"/>
+              <w:numPr>
+                <w:ilvl w:val="0"/>
+                <w:numId w:val="17"/>
+              </w:numPr>
+              <w:spacing w:after="160" w:line="259" w:lineRule="auto"/>
+            </w:pPr>
+            <w:r>
+              <w:t>De actor gaat naar de website</w:t>
+            </w:r>
+          </w:p>
+          <w:p>
+            <w:pPr>
+              <w:pStyle w:val="Lijstalinea"/>
+              <w:numPr>
+                <w:ilvl w:val="0"/>
+                <w:numId w:val="17"/>
+              </w:numPr>
+              <w:spacing w:after="160" w:line="259" w:lineRule="auto"/>
+            </w:pPr>
+            <w:r>
+              <w:t>Het systeem toont een overzicht met invulvelden voor naam en wachtwoord.</w:t>
+            </w:r>
+          </w:p>
+          <w:p>
+            <w:pPr>
+              <w:pStyle w:val="Lijstalinea"/>
+              <w:numPr>
+                <w:ilvl w:val="0"/>
+                <w:numId w:val="17"/>
+              </w:numPr>
+              <w:spacing w:after="160" w:line="259" w:lineRule="auto"/>
+            </w:pPr>
+            <w:r>
+              <w:t>De actor geeft zijn naam en wachtwoord.</w:t>
+            </w:r>
+          </w:p>
+          <w:p>
+            <w:pPr>
+              <w:pStyle w:val="Lijstalinea"/>
+              <w:numPr>
+                <w:ilvl w:val="0"/>
+                <w:numId w:val="17"/>
+              </w:numPr>
+              <w:spacing w:after="160" w:line="259" w:lineRule="auto"/>
+            </w:pPr>
+            <w:r>
+              <w:t>Het systeem controleert deze informatie en laat de speler het hoofdscherm zien.</w:t>
+            </w:r>
+          </w:p>
+        </w:tc>
+      </w:tr>
+      <w:tr>
+        <w:tc>
+          <w:tcPr>
+            <w:tcW w:w="1271" w:type="dxa"/>
+          </w:tcPr>
+          <w:p>
+            <w:r>
+              <w:t>Uitzonderingen</w:t>
+            </w:r>
+          </w:p>
+        </w:tc>
+        <w:tc>
+          <w:tcPr>
+            <w:tcW w:w="7745" w:type="dxa"/>
+          </w:tcPr>
+          <w:p>
+            <w:pPr>
+              <w:pStyle w:val="Lijstalinea"/>
+              <w:numPr>
+                <w:ilvl w:val="0"/>
+                <w:numId w:val="18"/>
+              </w:numPr>
+              <w:spacing w:after="160" w:line="259" w:lineRule="auto"/>
+            </w:pPr>
+            <w:r>
+              <w:t>De actor geeft incorrecte informatie voor inloggen. Toon een informatieve foutmelding en ga naar stap 2.</w:t>
+            </w:r>
+          </w:p>
+        </w:tc>
+      </w:tr>
+      <w:tr>
+        <w:tc>
+          <w:tcPr>
+            <w:tcW w:w="1271" w:type="dxa"/>
+          </w:tcPr>
+          <w:p>
+            <w:r>
+              <w:t>Resultaat</w:t>
+            </w:r>
+          </w:p>
+        </w:tc>
+        <w:tc>
+          <w:tcPr>
+            <w:tcW w:w="7745" w:type="dxa"/>
+          </w:tcPr>
+          <w:p>
+            <w:r>
+              <w:t>De actor is ingelogd in het systeem.</w:t>
+            </w:r>
+          </w:p>
+        </w:tc>
+      </w:tr>
+    </w:tbl>
     <w:p/>
     <w:p>
       <w:pPr>
-        <w:pStyle w:val="Kop1"/>
-      </w:pPr>
-      <w:bookmarkStart w:id="15" w:name="_Toc69484120"/>
-      <w:r>
-        <w:t>Visuele voorbeelden</w:t>
+        <w:pStyle w:val="Kop2"/>
+      </w:pPr>
+      <w:bookmarkStart w:id="15" w:name="_Toc73542411"/>
+      <w:r>
+        <w:t>R</w:t>
+      </w:r>
+      <w:r>
+        <w:t>un aanpassen</w:t>
       </w:r>
       <w:bookmarkEnd w:id="15"/>
     </w:p>
+    <w:tbl>
+      <w:tblPr>
+        <w:tblStyle w:val="Tabelraster"/>
+        <w:tblW w:w="0" w:type="auto"/>
+        <w:tblLook w:val="04A0" w:firstRow="1" w:lastRow="0" w:firstColumn="1" w:lastColumn="0" w:noHBand="0" w:noVBand="1"/>
+      </w:tblPr>
+      <w:tblGrid>
+        <w:gridCol w:w="1597"/>
+        <w:gridCol w:w="7419"/>
+      </w:tblGrid>
+      <w:tr>
+        <w:tc>
+          <w:tcPr>
+            <w:tcW w:w="1271" w:type="dxa"/>
+          </w:tcPr>
+          <w:p>
+            <w:pPr>
+              <w:rPr>
+                <w:b/>
+                <w:bCs/>
+              </w:rPr>
+            </w:pPr>
+            <w:r>
+              <w:rPr>
+                <w:b/>
+                <w:bCs/>
+              </w:rPr>
+              <w:t>Naam</w:t>
+            </w:r>
+          </w:p>
+        </w:tc>
+        <w:tc>
+          <w:tcPr>
+            <w:tcW w:w="7745" w:type="dxa"/>
+          </w:tcPr>
+          <w:p>
+            <w:pPr>
+              <w:rPr>
+                <w:b/>
+                <w:bCs/>
+              </w:rPr>
+            </w:pPr>
+            <w:r>
+              <w:rPr>
+                <w:b/>
+                <w:bCs/>
+              </w:rPr>
+              <w:t>Run aanpassen</w:t>
+            </w:r>
+          </w:p>
+        </w:tc>
+      </w:tr>
+      <w:tr>
+        <w:tc>
+          <w:tcPr>
+            <w:tcW w:w="1271" w:type="dxa"/>
+          </w:tcPr>
+          <w:p>
+            <w:r>
+              <w:t>Samenvatting</w:t>
+            </w:r>
+          </w:p>
+        </w:tc>
+        <w:tc>
+          <w:tcPr>
+            <w:tcW w:w="7745" w:type="dxa"/>
+          </w:tcPr>
+          <w:p>
+            <w:r>
+              <w:t>Als een speler runs heeft kan hij deze aanpassen om benodigde informatie toe te voegen/ verwijderen.</w:t>
+            </w:r>
+          </w:p>
+        </w:tc>
+      </w:tr>
+      <w:tr>
+        <w:tc>
+          <w:tcPr>
+            <w:tcW w:w="1271" w:type="dxa"/>
+          </w:tcPr>
+          <w:p>
+            <w:r>
+              <w:t>Actors</w:t>
+            </w:r>
+          </w:p>
+        </w:tc>
+        <w:tc>
+          <w:tcPr>
+            <w:tcW w:w="7745" w:type="dxa"/>
+          </w:tcPr>
+          <w:p>
+            <w:r>
+              <w:t>Speler</w:t>
+            </w:r>
+          </w:p>
+        </w:tc>
+      </w:tr>
+      <w:tr>
+        <w:tc>
+          <w:tcPr>
+            <w:tcW w:w="1271" w:type="dxa"/>
+          </w:tcPr>
+          <w:p>
+            <w:r>
+              <w:t>Aannamen</w:t>
+            </w:r>
+          </w:p>
+        </w:tc>
+        <w:tc>
+          <w:tcPr>
+            <w:tcW w:w="7745" w:type="dxa"/>
+          </w:tcPr>
+          <w:p>
+            <w:r>
+              <w:t>De actor heeft een account en runs in het systeem</w:t>
+            </w:r>
+            <w:r>
+              <w:t xml:space="preserve"> en is ingelogd.</w:t>
+            </w:r>
+          </w:p>
+        </w:tc>
+      </w:tr>
+      <w:tr>
+        <w:tc>
+          <w:tcPr>
+            <w:tcW w:w="1271" w:type="dxa"/>
+          </w:tcPr>
+          <w:p>
+            <w:r>
+              <w:t>Scenario</w:t>
+            </w:r>
+          </w:p>
+        </w:tc>
+        <w:tc>
+          <w:tcPr>
+            <w:tcW w:w="7745" w:type="dxa"/>
+          </w:tcPr>
+          <w:p>
+            <w:pPr>
+              <w:pStyle w:val="Lijstalinea"/>
+              <w:numPr>
+                <w:ilvl w:val="0"/>
+                <w:numId w:val="20"/>
+              </w:numPr>
+            </w:pPr>
+            <w:r>
+              <w:t>De actor gaat naar zijn persoonlijke runs.</w:t>
+            </w:r>
+          </w:p>
+          <w:p>
+            <w:pPr>
+              <w:pStyle w:val="Lijstalinea"/>
+              <w:numPr>
+                <w:ilvl w:val="0"/>
+                <w:numId w:val="20"/>
+              </w:numPr>
+            </w:pPr>
+            <w:r>
+              <w:t xml:space="preserve">Het systeem toont een lijst van de </w:t>
+            </w:r>
+            <w:proofErr w:type="spellStart"/>
+            <w:r>
+              <w:t>actor’s</w:t>
+            </w:r>
+            <w:proofErr w:type="spellEnd"/>
+            <w:r>
+              <w:t xml:space="preserve"> runs in een overzicht met een optie om de run te bekijken of aan te passen.</w:t>
+            </w:r>
+          </w:p>
+          <w:p>
+            <w:pPr>
+              <w:pStyle w:val="Lijstalinea"/>
+              <w:numPr>
+                <w:ilvl w:val="0"/>
+                <w:numId w:val="20"/>
+              </w:numPr>
+            </w:pPr>
+            <w:r>
+              <w:t>De actor kiest om de run aan te passen.</w:t>
+            </w:r>
+          </w:p>
+          <w:p>
+            <w:pPr>
+              <w:pStyle w:val="Lijstalinea"/>
+              <w:numPr>
+                <w:ilvl w:val="0"/>
+                <w:numId w:val="20"/>
+              </w:numPr>
+            </w:pPr>
+            <w:r>
+              <w:t>Het systeem toont een overzicht met invulvelden met de huidige data voor titel en informatie, ook is er een optie om terug te gaan of de run te verwijderen.</w:t>
+            </w:r>
+          </w:p>
+          <w:p>
+            <w:pPr>
+              <w:pStyle w:val="Lijstalinea"/>
+              <w:numPr>
+                <w:ilvl w:val="0"/>
+                <w:numId w:val="20"/>
+              </w:numPr>
+            </w:pPr>
+            <w:r>
+              <w:t>De actor vult de nieuwe data in.</w:t>
+            </w:r>
+          </w:p>
+          <w:p>
+            <w:pPr>
+              <w:pStyle w:val="Lijstalinea"/>
+              <w:numPr>
+                <w:ilvl w:val="0"/>
+                <w:numId w:val="20"/>
+              </w:numPr>
+            </w:pPr>
+            <w:r>
+              <w:lastRenderedPageBreak/>
+              <w:t>Het systeem controleert de data en past de run aan.</w:t>
+            </w:r>
+          </w:p>
+          <w:p>
+            <w:pPr>
+              <w:ind w:left="360"/>
+            </w:pPr>
+            <w:r>
+              <w:t>Het systeem toont de speler de run met de aangepaste informatie.</w:t>
+            </w:r>
+          </w:p>
+        </w:tc>
+      </w:tr>
+      <w:tr>
+        <w:tc>
+          <w:tcPr>
+            <w:tcW w:w="1271" w:type="dxa"/>
+          </w:tcPr>
+          <w:p>
+            <w:r>
+              <w:lastRenderedPageBreak/>
+              <w:t>Uitzonderingen</w:t>
+            </w:r>
+          </w:p>
+        </w:tc>
+        <w:tc>
+          <w:tcPr>
+            <w:tcW w:w="7745" w:type="dxa"/>
+          </w:tcPr>
+          <w:p>
+            <w:pPr>
+              <w:pStyle w:val="Lijstalinea"/>
+              <w:numPr>
+                <w:ilvl w:val="0"/>
+                <w:numId w:val="19"/>
+              </w:numPr>
+            </w:pPr>
+            <w:r>
+              <w:t>De actor kiest om de run geheel te verwijderen. Toon de speler het hoofdscherm na het verwijderen.</w:t>
+            </w:r>
+          </w:p>
+          <w:p>
+            <w:pPr>
+              <w:pStyle w:val="Lijstalinea"/>
+              <w:numPr>
+                <w:ilvl w:val="0"/>
+                <w:numId w:val="19"/>
+              </w:numPr>
+            </w:pPr>
+            <w:r>
+              <w:t>De actor geeft foutieve data bij een run. Toon een informatieve foutmelding en ga naar stap 4.</w:t>
+            </w:r>
+          </w:p>
+        </w:tc>
+      </w:tr>
+      <w:tr>
+        <w:tc>
+          <w:tcPr>
+            <w:tcW w:w="1271" w:type="dxa"/>
+          </w:tcPr>
+          <w:p>
+            <w:r>
+              <w:t>Resultaat</w:t>
+            </w:r>
+          </w:p>
+        </w:tc>
+        <w:tc>
+          <w:tcPr>
+            <w:tcW w:w="7745" w:type="dxa"/>
+          </w:tcPr>
+          <w:p>
+            <w:r>
+              <w:t>Een run is aangepast naar de nieuwe data gegeven door de actor.</w:t>
+            </w:r>
+          </w:p>
+        </w:tc>
+      </w:tr>
+    </w:tbl>
     <w:p>
       <w:pPr>
         <w:pStyle w:val="Kop2"/>
       </w:pPr>
-      <w:bookmarkStart w:id="16" w:name="_Toc69484121"/>
+      <w:r>
+        <w:br w:type="page"/>
+      </w:r>
+    </w:p>
+    <w:p>
+      <w:pPr>
+        <w:pStyle w:val="Kop1"/>
+      </w:pPr>
+      <w:bookmarkStart w:id="16" w:name="_Toc73542412"/>
+      <w:r>
+        <w:lastRenderedPageBreak/>
+        <w:t>Visuele voorbeelden</w:t>
+      </w:r>
+      <w:bookmarkEnd w:id="16"/>
+    </w:p>
+    <w:p>
+      <w:pPr>
+        <w:pStyle w:val="Kop2"/>
+      </w:pPr>
+      <w:bookmarkStart w:id="17" w:name="_Toc73542413"/>
       <w:r>
         <w:t>Eerste schets</w:t>
       </w:r>
-      <w:bookmarkEnd w:id="16"/>
+      <w:bookmarkEnd w:id="17"/>
     </w:p>
     <w:p>
       <w:r>
@@ -2401,9 +3272,9 @@
           <w:noProof/>
         </w:rPr>
         <w:drawing>
-          <wp:inline distT="0" distB="0" distL="0" distR="0" wp14:anchorId="33129633" wp14:editId="56FB2896">
-            <wp:extent cx="5731510" cy="3843020"/>
-            <wp:effectExtent l="0" t="0" r="2540" b="5080"/>
+          <wp:inline distT="0" distB="0" distL="0" distR="0" wp14:anchorId="33129633" wp14:editId="6176BB80">
+            <wp:extent cx="3068423" cy="2057400"/>
+            <wp:effectExtent l="0" t="0" r="0" b="0"/>
             <wp:docPr id="1" name="Afbeelding 1"/>
             <wp:cNvGraphicFramePr>
               <a:graphicFrameLocks xmlns:a="http://schemas.openxmlformats.org/drawingml/2006/main" noChangeAspect="1"/>
@@ -2416,7 +3287,7 @@
                     <pic:cNvPicPr/>
                   </pic:nvPicPr>
                   <pic:blipFill>
-                    <a:blip r:embed="rId6"/>
+                    <a:blip r:embed="rId7"/>
                     <a:stretch>
                       <a:fillRect/>
                     </a:stretch>
@@ -2424,7 +3295,7 @@
                   <pic:spPr>
                     <a:xfrm>
                       <a:off x="0" y="0"/>
-                      <a:ext cx="5731510" cy="3843020"/>
+                      <a:ext cx="3068423" cy="2057400"/>
                     </a:xfrm>
                     <a:prstGeom prst="rect">
                       <a:avLst/>
@@ -2437,7 +3308,6 @@
         </w:drawing>
       </w:r>
     </w:p>
-    <w:p/>
     <w:p>
       <w:pPr>
         <w:rPr>
@@ -2447,25 +3317,19 @@
           <w:szCs w:val="26"/>
         </w:rPr>
       </w:pPr>
-      <w:bookmarkStart w:id="17" w:name="_Toc69484122"/>
-      <w:r>
-        <w:br w:type="page"/>
-      </w:r>
     </w:p>
     <w:p>
       <w:pPr>
         <w:pStyle w:val="Kop2"/>
       </w:pPr>
-      <w:proofErr w:type="spellStart"/>
-      <w:r>
-        <w:lastRenderedPageBreak/>
-        <w:t>Inweb</w:t>
-      </w:r>
-      <w:proofErr w:type="spellEnd"/>
-      <w:r>
-        <w:t xml:space="preserve"> beelden:</w:t>
-      </w:r>
-      <w:bookmarkEnd w:id="17"/>
+      <w:bookmarkStart w:id="18" w:name="_Toc73542414"/>
+      <w:r>
+        <w:t>Pagina beelden</w:t>
+      </w:r>
+      <w:r>
+        <w:t>:</w:t>
+      </w:r>
+      <w:bookmarkEnd w:id="18"/>
     </w:p>
     <w:p>
       <w:r>
@@ -2512,7 +3376,7 @@
                     <pic:cNvPicPr/>
                   </pic:nvPicPr>
                   <pic:blipFill>
-                    <a:blip r:embed="rId7"/>
+                    <a:blip r:embed="rId8"/>
                     <a:stretch>
                       <a:fillRect/>
                     </a:stretch>
@@ -2567,7 +3431,7 @@
                     <pic:cNvPicPr/>
                   </pic:nvPicPr>
                   <pic:blipFill>
-                    <a:blip r:embed="rId8"/>
+                    <a:blip r:embed="rId9"/>
                     <a:stretch>
                       <a:fillRect/>
                     </a:stretch>
@@ -2827,6 +3691,273 @@
     </w:lvl>
   </w:abstractNum>
   <w:abstractNum w:abstractNumId="2" w15:restartNumberingAfterBreak="0">
+    <w:nsid w:val="163D54E3"/>
+    <w:multiLevelType w:val="hybridMultilevel"/>
+    <w:tmpl w:val="A39AC32A"/>
+    <w:lvl w:ilvl="0" w:tplc="0413000F">
+      <w:start w:val="1"/>
+      <w:numFmt w:val="decimal"/>
+      <w:lvlText w:val="%1."/>
+      <w:lvlJc w:val="left"/>
+      <w:pPr>
+        <w:ind w:left="720" w:hanging="360"/>
+      </w:pPr>
+      <w:rPr>
+        <w:rFonts w:hint="default"/>
+      </w:rPr>
+    </w:lvl>
+    <w:lvl w:ilvl="1" w:tplc="04130019" w:tentative="1">
+      <w:start w:val="1"/>
+      <w:numFmt w:val="lowerLetter"/>
+      <w:lvlText w:val="%2."/>
+      <w:lvlJc w:val="left"/>
+      <w:pPr>
+        <w:ind w:left="1440" w:hanging="360"/>
+      </w:pPr>
+    </w:lvl>
+    <w:lvl w:ilvl="2" w:tplc="0413001B" w:tentative="1">
+      <w:start w:val="1"/>
+      <w:numFmt w:val="lowerRoman"/>
+      <w:lvlText w:val="%3."/>
+      <w:lvlJc w:val="right"/>
+      <w:pPr>
+        <w:ind w:left="2160" w:hanging="180"/>
+      </w:pPr>
+    </w:lvl>
+    <w:lvl w:ilvl="3" w:tplc="0413000F" w:tentative="1">
+      <w:start w:val="1"/>
+      <w:numFmt w:val="decimal"/>
+      <w:lvlText w:val="%4."/>
+      <w:lvlJc w:val="left"/>
+      <w:pPr>
+        <w:ind w:left="2880" w:hanging="360"/>
+      </w:pPr>
+    </w:lvl>
+    <w:lvl w:ilvl="4" w:tplc="04130019" w:tentative="1">
+      <w:start w:val="1"/>
+      <w:numFmt w:val="lowerLetter"/>
+      <w:lvlText w:val="%5."/>
+      <w:lvlJc w:val="left"/>
+      <w:pPr>
+        <w:ind w:left="3600" w:hanging="360"/>
+      </w:pPr>
+    </w:lvl>
+    <w:lvl w:ilvl="5" w:tplc="0413001B" w:tentative="1">
+      <w:start w:val="1"/>
+      <w:numFmt w:val="lowerRoman"/>
+      <w:lvlText w:val="%6."/>
+      <w:lvlJc w:val="right"/>
+      <w:pPr>
+        <w:ind w:left="4320" w:hanging="180"/>
+      </w:pPr>
+    </w:lvl>
+    <w:lvl w:ilvl="6" w:tplc="0413000F" w:tentative="1">
+      <w:start w:val="1"/>
+      <w:numFmt w:val="decimal"/>
+      <w:lvlText w:val="%7."/>
+      <w:lvlJc w:val="left"/>
+      <w:pPr>
+        <w:ind w:left="5040" w:hanging="360"/>
+      </w:pPr>
+    </w:lvl>
+    <w:lvl w:ilvl="7" w:tplc="04130019" w:tentative="1">
+      <w:start w:val="1"/>
+      <w:numFmt w:val="lowerLetter"/>
+      <w:lvlText w:val="%8."/>
+      <w:lvlJc w:val="left"/>
+      <w:pPr>
+        <w:ind w:left="5760" w:hanging="360"/>
+      </w:pPr>
+    </w:lvl>
+    <w:lvl w:ilvl="8" w:tplc="0413001B" w:tentative="1">
+      <w:start w:val="1"/>
+      <w:numFmt w:val="lowerRoman"/>
+      <w:lvlText w:val="%9."/>
+      <w:lvlJc w:val="right"/>
+      <w:pPr>
+        <w:ind w:left="6480" w:hanging="180"/>
+      </w:pPr>
+    </w:lvl>
+  </w:abstractNum>
+  <w:abstractNum w:abstractNumId="3" w15:restartNumberingAfterBreak="0">
+    <w:nsid w:val="1A237554"/>
+    <w:multiLevelType w:val="hybridMultilevel"/>
+    <w:tmpl w:val="5CAE0484"/>
+    <w:lvl w:ilvl="0" w:tplc="615CA5C8">
+      <w:start w:val="1"/>
+      <w:numFmt w:val="decimal"/>
+      <w:lvlText w:val="%1."/>
+      <w:lvlJc w:val="left"/>
+      <w:pPr>
+        <w:ind w:left="1080" w:hanging="360"/>
+      </w:pPr>
+      <w:rPr>
+        <w:rFonts w:hint="default"/>
+      </w:rPr>
+    </w:lvl>
+    <w:lvl w:ilvl="1" w:tplc="04130019" w:tentative="1">
+      <w:start w:val="1"/>
+      <w:numFmt w:val="lowerLetter"/>
+      <w:lvlText w:val="%2."/>
+      <w:lvlJc w:val="left"/>
+      <w:pPr>
+        <w:ind w:left="1800" w:hanging="360"/>
+      </w:pPr>
+    </w:lvl>
+    <w:lvl w:ilvl="2" w:tplc="0413001B" w:tentative="1">
+      <w:start w:val="1"/>
+      <w:numFmt w:val="lowerRoman"/>
+      <w:lvlText w:val="%3."/>
+      <w:lvlJc w:val="right"/>
+      <w:pPr>
+        <w:ind w:left="2520" w:hanging="180"/>
+      </w:pPr>
+    </w:lvl>
+    <w:lvl w:ilvl="3" w:tplc="0413000F" w:tentative="1">
+      <w:start w:val="1"/>
+      <w:numFmt w:val="decimal"/>
+      <w:lvlText w:val="%4."/>
+      <w:lvlJc w:val="left"/>
+      <w:pPr>
+        <w:ind w:left="3240" w:hanging="360"/>
+      </w:pPr>
+    </w:lvl>
+    <w:lvl w:ilvl="4" w:tplc="04130019" w:tentative="1">
+      <w:start w:val="1"/>
+      <w:numFmt w:val="lowerLetter"/>
+      <w:lvlText w:val="%5."/>
+      <w:lvlJc w:val="left"/>
+      <w:pPr>
+        <w:ind w:left="3960" w:hanging="360"/>
+      </w:pPr>
+    </w:lvl>
+    <w:lvl w:ilvl="5" w:tplc="0413001B" w:tentative="1">
+      <w:start w:val="1"/>
+      <w:numFmt w:val="lowerRoman"/>
+      <w:lvlText w:val="%6."/>
+      <w:lvlJc w:val="right"/>
+      <w:pPr>
+        <w:ind w:left="4680" w:hanging="180"/>
+      </w:pPr>
+    </w:lvl>
+    <w:lvl w:ilvl="6" w:tplc="0413000F" w:tentative="1">
+      <w:start w:val="1"/>
+      <w:numFmt w:val="decimal"/>
+      <w:lvlText w:val="%7."/>
+      <w:lvlJc w:val="left"/>
+      <w:pPr>
+        <w:ind w:left="5400" w:hanging="360"/>
+      </w:pPr>
+    </w:lvl>
+    <w:lvl w:ilvl="7" w:tplc="04130019" w:tentative="1">
+      <w:start w:val="1"/>
+      <w:numFmt w:val="lowerLetter"/>
+      <w:lvlText w:val="%8."/>
+      <w:lvlJc w:val="left"/>
+      <w:pPr>
+        <w:ind w:left="6120" w:hanging="360"/>
+      </w:pPr>
+    </w:lvl>
+    <w:lvl w:ilvl="8" w:tplc="0413001B" w:tentative="1">
+      <w:start w:val="1"/>
+      <w:numFmt w:val="lowerRoman"/>
+      <w:lvlText w:val="%9."/>
+      <w:lvlJc w:val="right"/>
+      <w:pPr>
+        <w:ind w:left="6840" w:hanging="180"/>
+      </w:pPr>
+    </w:lvl>
+  </w:abstractNum>
+  <w:abstractNum w:abstractNumId="4" w15:restartNumberingAfterBreak="0">
+    <w:nsid w:val="1E8E5800"/>
+    <w:multiLevelType w:val="hybridMultilevel"/>
+    <w:tmpl w:val="07EA2002"/>
+    <w:lvl w:ilvl="0" w:tplc="0413000F">
+      <w:start w:val="1"/>
+      <w:numFmt w:val="decimal"/>
+      <w:lvlText w:val="%1."/>
+      <w:lvlJc w:val="left"/>
+      <w:pPr>
+        <w:ind w:left="720" w:hanging="360"/>
+      </w:pPr>
+      <w:rPr>
+        <w:rFonts w:hint="default"/>
+      </w:rPr>
+    </w:lvl>
+    <w:lvl w:ilvl="1" w:tplc="04130019" w:tentative="1">
+      <w:start w:val="1"/>
+      <w:numFmt w:val="lowerLetter"/>
+      <w:lvlText w:val="%2."/>
+      <w:lvlJc w:val="left"/>
+      <w:pPr>
+        <w:ind w:left="1440" w:hanging="360"/>
+      </w:pPr>
+    </w:lvl>
+    <w:lvl w:ilvl="2" w:tplc="0413001B" w:tentative="1">
+      <w:start w:val="1"/>
+      <w:numFmt w:val="lowerRoman"/>
+      <w:lvlText w:val="%3."/>
+      <w:lvlJc w:val="right"/>
+      <w:pPr>
+        <w:ind w:left="2160" w:hanging="180"/>
+      </w:pPr>
+    </w:lvl>
+    <w:lvl w:ilvl="3" w:tplc="0413000F" w:tentative="1">
+      <w:start w:val="1"/>
+      <w:numFmt w:val="decimal"/>
+      <w:lvlText w:val="%4."/>
+      <w:lvlJc w:val="left"/>
+      <w:pPr>
+        <w:ind w:left="2880" w:hanging="360"/>
+      </w:pPr>
+    </w:lvl>
+    <w:lvl w:ilvl="4" w:tplc="04130019" w:tentative="1">
+      <w:start w:val="1"/>
+      <w:numFmt w:val="lowerLetter"/>
+      <w:lvlText w:val="%5."/>
+      <w:lvlJc w:val="left"/>
+      <w:pPr>
+        <w:ind w:left="3600" w:hanging="360"/>
+      </w:pPr>
+    </w:lvl>
+    <w:lvl w:ilvl="5" w:tplc="0413001B" w:tentative="1">
+      <w:start w:val="1"/>
+      <w:numFmt w:val="lowerRoman"/>
+      <w:lvlText w:val="%6."/>
+      <w:lvlJc w:val="right"/>
+      <w:pPr>
+        <w:ind w:left="4320" w:hanging="180"/>
+      </w:pPr>
+    </w:lvl>
+    <w:lvl w:ilvl="6" w:tplc="0413000F" w:tentative="1">
+      <w:start w:val="1"/>
+      <w:numFmt w:val="decimal"/>
+      <w:lvlText w:val="%7."/>
+      <w:lvlJc w:val="left"/>
+      <w:pPr>
+        <w:ind w:left="5040" w:hanging="360"/>
+      </w:pPr>
+    </w:lvl>
+    <w:lvl w:ilvl="7" w:tplc="04130019" w:tentative="1">
+      <w:start w:val="1"/>
+      <w:numFmt w:val="lowerLetter"/>
+      <w:lvlText w:val="%8."/>
+      <w:lvlJc w:val="left"/>
+      <w:pPr>
+        <w:ind w:left="5760" w:hanging="360"/>
+      </w:pPr>
+    </w:lvl>
+    <w:lvl w:ilvl="8" w:tplc="0413001B" w:tentative="1">
+      <w:start w:val="1"/>
+      <w:numFmt w:val="lowerRoman"/>
+      <w:lvlText w:val="%9."/>
+      <w:lvlJc w:val="right"/>
+      <w:pPr>
+        <w:ind w:left="6480" w:hanging="180"/>
+      </w:pPr>
+    </w:lvl>
+  </w:abstractNum>
+  <w:abstractNum w:abstractNumId="5" w15:restartNumberingAfterBreak="0">
     <w:nsid w:val="229B3F6D"/>
     <w:multiLevelType w:val="hybridMultilevel"/>
     <w:tmpl w:val="14F67466"/>
@@ -2939,7 +4070,7 @@
       </w:rPr>
     </w:lvl>
   </w:abstractNum>
-  <w:abstractNum w:abstractNumId="3" w15:restartNumberingAfterBreak="0">
+  <w:abstractNum w:abstractNumId="6" w15:restartNumberingAfterBreak="0">
     <w:nsid w:val="238B55AC"/>
     <w:multiLevelType w:val="hybridMultilevel"/>
     <w:tmpl w:val="83A0FBF4"/>
@@ -3052,7 +4183,185 @@
       </w:rPr>
     </w:lvl>
   </w:abstractNum>
-  <w:abstractNum w:abstractNumId="4" w15:restartNumberingAfterBreak="0">
+  <w:abstractNum w:abstractNumId="7" w15:restartNumberingAfterBreak="0">
+    <w:nsid w:val="3A114DC9"/>
+    <w:multiLevelType w:val="hybridMultilevel"/>
+    <w:tmpl w:val="606EB8D8"/>
+    <w:lvl w:ilvl="0" w:tplc="0413000F">
+      <w:start w:val="1"/>
+      <w:numFmt w:val="decimal"/>
+      <w:lvlText w:val="%1."/>
+      <w:lvlJc w:val="left"/>
+      <w:pPr>
+        <w:ind w:left="720" w:hanging="360"/>
+      </w:pPr>
+      <w:rPr>
+        <w:rFonts w:hint="default"/>
+      </w:rPr>
+    </w:lvl>
+    <w:lvl w:ilvl="1" w:tplc="04130019" w:tentative="1">
+      <w:start w:val="1"/>
+      <w:numFmt w:val="lowerLetter"/>
+      <w:lvlText w:val="%2."/>
+      <w:lvlJc w:val="left"/>
+      <w:pPr>
+        <w:ind w:left="1440" w:hanging="360"/>
+      </w:pPr>
+    </w:lvl>
+    <w:lvl w:ilvl="2" w:tplc="0413001B" w:tentative="1">
+      <w:start w:val="1"/>
+      <w:numFmt w:val="lowerRoman"/>
+      <w:lvlText w:val="%3."/>
+      <w:lvlJc w:val="right"/>
+      <w:pPr>
+        <w:ind w:left="2160" w:hanging="180"/>
+      </w:pPr>
+    </w:lvl>
+    <w:lvl w:ilvl="3" w:tplc="0413000F" w:tentative="1">
+      <w:start w:val="1"/>
+      <w:numFmt w:val="decimal"/>
+      <w:lvlText w:val="%4."/>
+      <w:lvlJc w:val="left"/>
+      <w:pPr>
+        <w:ind w:left="2880" w:hanging="360"/>
+      </w:pPr>
+    </w:lvl>
+    <w:lvl w:ilvl="4" w:tplc="04130019" w:tentative="1">
+      <w:start w:val="1"/>
+      <w:numFmt w:val="lowerLetter"/>
+      <w:lvlText w:val="%5."/>
+      <w:lvlJc w:val="left"/>
+      <w:pPr>
+        <w:ind w:left="3600" w:hanging="360"/>
+      </w:pPr>
+    </w:lvl>
+    <w:lvl w:ilvl="5" w:tplc="0413001B" w:tentative="1">
+      <w:start w:val="1"/>
+      <w:numFmt w:val="lowerRoman"/>
+      <w:lvlText w:val="%6."/>
+      <w:lvlJc w:val="right"/>
+      <w:pPr>
+        <w:ind w:left="4320" w:hanging="180"/>
+      </w:pPr>
+    </w:lvl>
+    <w:lvl w:ilvl="6" w:tplc="0413000F" w:tentative="1">
+      <w:start w:val="1"/>
+      <w:numFmt w:val="decimal"/>
+      <w:lvlText w:val="%7."/>
+      <w:lvlJc w:val="left"/>
+      <w:pPr>
+        <w:ind w:left="5040" w:hanging="360"/>
+      </w:pPr>
+    </w:lvl>
+    <w:lvl w:ilvl="7" w:tplc="04130019" w:tentative="1">
+      <w:start w:val="1"/>
+      <w:numFmt w:val="lowerLetter"/>
+      <w:lvlText w:val="%8."/>
+      <w:lvlJc w:val="left"/>
+      <w:pPr>
+        <w:ind w:left="5760" w:hanging="360"/>
+      </w:pPr>
+    </w:lvl>
+    <w:lvl w:ilvl="8" w:tplc="0413001B" w:tentative="1">
+      <w:start w:val="1"/>
+      <w:numFmt w:val="lowerRoman"/>
+      <w:lvlText w:val="%9."/>
+      <w:lvlJc w:val="right"/>
+      <w:pPr>
+        <w:ind w:left="6480" w:hanging="180"/>
+      </w:pPr>
+    </w:lvl>
+  </w:abstractNum>
+  <w:abstractNum w:abstractNumId="8" w15:restartNumberingAfterBreak="0">
+    <w:nsid w:val="3F30556F"/>
+    <w:multiLevelType w:val="hybridMultilevel"/>
+    <w:tmpl w:val="240AF658"/>
+    <w:lvl w:ilvl="0" w:tplc="0413000F">
+      <w:start w:val="1"/>
+      <w:numFmt w:val="decimal"/>
+      <w:lvlText w:val="%1."/>
+      <w:lvlJc w:val="left"/>
+      <w:pPr>
+        <w:ind w:left="720" w:hanging="360"/>
+      </w:pPr>
+      <w:rPr>
+        <w:rFonts w:hint="default"/>
+      </w:rPr>
+    </w:lvl>
+    <w:lvl w:ilvl="1" w:tplc="04130019" w:tentative="1">
+      <w:start w:val="1"/>
+      <w:numFmt w:val="lowerLetter"/>
+      <w:lvlText w:val="%2."/>
+      <w:lvlJc w:val="left"/>
+      <w:pPr>
+        <w:ind w:left="1440" w:hanging="360"/>
+      </w:pPr>
+    </w:lvl>
+    <w:lvl w:ilvl="2" w:tplc="0413001B" w:tentative="1">
+      <w:start w:val="1"/>
+      <w:numFmt w:val="lowerRoman"/>
+      <w:lvlText w:val="%3."/>
+      <w:lvlJc w:val="right"/>
+      <w:pPr>
+        <w:ind w:left="2160" w:hanging="180"/>
+      </w:pPr>
+    </w:lvl>
+    <w:lvl w:ilvl="3" w:tplc="0413000F" w:tentative="1">
+      <w:start w:val="1"/>
+      <w:numFmt w:val="decimal"/>
+      <w:lvlText w:val="%4."/>
+      <w:lvlJc w:val="left"/>
+      <w:pPr>
+        <w:ind w:left="2880" w:hanging="360"/>
+      </w:pPr>
+    </w:lvl>
+    <w:lvl w:ilvl="4" w:tplc="04130019" w:tentative="1">
+      <w:start w:val="1"/>
+      <w:numFmt w:val="lowerLetter"/>
+      <w:lvlText w:val="%5."/>
+      <w:lvlJc w:val="left"/>
+      <w:pPr>
+        <w:ind w:left="3600" w:hanging="360"/>
+      </w:pPr>
+    </w:lvl>
+    <w:lvl w:ilvl="5" w:tplc="0413001B" w:tentative="1">
+      <w:start w:val="1"/>
+      <w:numFmt w:val="lowerRoman"/>
+      <w:lvlText w:val="%6."/>
+      <w:lvlJc w:val="right"/>
+      <w:pPr>
+        <w:ind w:left="4320" w:hanging="180"/>
+      </w:pPr>
+    </w:lvl>
+    <w:lvl w:ilvl="6" w:tplc="0413000F" w:tentative="1">
+      <w:start w:val="1"/>
+      <w:numFmt w:val="decimal"/>
+      <w:lvlText w:val="%7."/>
+      <w:lvlJc w:val="left"/>
+      <w:pPr>
+        <w:ind w:left="5040" w:hanging="360"/>
+      </w:pPr>
+    </w:lvl>
+    <w:lvl w:ilvl="7" w:tplc="04130019" w:tentative="1">
+      <w:start w:val="1"/>
+      <w:numFmt w:val="lowerLetter"/>
+      <w:lvlText w:val="%8."/>
+      <w:lvlJc w:val="left"/>
+      <w:pPr>
+        <w:ind w:left="5760" w:hanging="360"/>
+      </w:pPr>
+    </w:lvl>
+    <w:lvl w:ilvl="8" w:tplc="0413001B" w:tentative="1">
+      <w:start w:val="1"/>
+      <w:numFmt w:val="lowerRoman"/>
+      <w:lvlText w:val="%9."/>
+      <w:lvlJc w:val="right"/>
+      <w:pPr>
+        <w:ind w:left="6480" w:hanging="180"/>
+      </w:pPr>
+    </w:lvl>
+  </w:abstractNum>
+  <w:abstractNum w:abstractNumId="9" w15:restartNumberingAfterBreak="0">
     <w:nsid w:val="5C450F5E"/>
     <w:multiLevelType w:val="hybridMultilevel"/>
     <w:tmpl w:val="18105FC6"/>
@@ -3165,7 +4474,7 @@
       </w:rPr>
     </w:lvl>
   </w:abstractNum>
-  <w:abstractNum w:abstractNumId="5" w15:restartNumberingAfterBreak="0">
+  <w:abstractNum w:abstractNumId="10" w15:restartNumberingAfterBreak="0">
     <w:nsid w:val="60893F0D"/>
     <w:multiLevelType w:val="hybridMultilevel"/>
     <w:tmpl w:val="4A3EC246"/>
@@ -3278,7 +4587,7 @@
       </w:rPr>
     </w:lvl>
   </w:abstractNum>
-  <w:abstractNum w:abstractNumId="6" w15:restartNumberingAfterBreak="0">
+  <w:abstractNum w:abstractNumId="11" w15:restartNumberingAfterBreak="0">
     <w:nsid w:val="6128015F"/>
     <w:multiLevelType w:val="hybridMultilevel"/>
     <w:tmpl w:val="B5308670"/>
@@ -3391,7 +4700,7 @@
       </w:rPr>
     </w:lvl>
   </w:abstractNum>
-  <w:abstractNum w:abstractNumId="7" w15:restartNumberingAfterBreak="0">
+  <w:abstractNum w:abstractNumId="12" w15:restartNumberingAfterBreak="0">
     <w:nsid w:val="657E6DE1"/>
     <w:multiLevelType w:val="hybridMultilevel"/>
     <w:tmpl w:val="32C64A90"/>
@@ -3504,7 +4813,7 @@
       </w:rPr>
     </w:lvl>
   </w:abstractNum>
-  <w:abstractNum w:abstractNumId="8" w15:restartNumberingAfterBreak="0">
+  <w:abstractNum w:abstractNumId="13" w15:restartNumberingAfterBreak="0">
     <w:nsid w:val="69135ADB"/>
     <w:multiLevelType w:val="hybridMultilevel"/>
     <w:tmpl w:val="771616C8"/>
@@ -3617,7 +4926,7 @@
       </w:rPr>
     </w:lvl>
   </w:abstractNum>
-  <w:abstractNum w:abstractNumId="9" w15:restartNumberingAfterBreak="0">
+  <w:abstractNum w:abstractNumId="14" w15:restartNumberingAfterBreak="0">
     <w:nsid w:val="6AB60E1E"/>
     <w:multiLevelType w:val="hybridMultilevel"/>
     <w:tmpl w:val="9F9E0EE8"/>
@@ -3730,7 +5039,7 @@
       </w:rPr>
     </w:lvl>
   </w:abstractNum>
-  <w:abstractNum w:abstractNumId="10" w15:restartNumberingAfterBreak="0">
+  <w:abstractNum w:abstractNumId="15" w15:restartNumberingAfterBreak="0">
     <w:nsid w:val="6CE258EC"/>
     <w:multiLevelType w:val="hybridMultilevel"/>
     <w:tmpl w:val="53E61608"/>
@@ -3843,7 +5152,7 @@
       </w:rPr>
     </w:lvl>
   </w:abstractNum>
-  <w:abstractNum w:abstractNumId="11" w15:restartNumberingAfterBreak="0">
+  <w:abstractNum w:abstractNumId="16" w15:restartNumberingAfterBreak="0">
     <w:nsid w:val="73781BB6"/>
     <w:multiLevelType w:val="hybridMultilevel"/>
     <w:tmpl w:val="B330C780"/>
@@ -3956,7 +5265,7 @@
       </w:rPr>
     </w:lvl>
   </w:abstractNum>
-  <w:abstractNum w:abstractNumId="12" w15:restartNumberingAfterBreak="0">
+  <w:abstractNum w:abstractNumId="17" w15:restartNumberingAfterBreak="0">
     <w:nsid w:val="74F8267C"/>
     <w:multiLevelType w:val="hybridMultilevel"/>
     <w:tmpl w:val="2AA43CAA"/>
@@ -4069,10 +5378,99 @@
       </w:rPr>
     </w:lvl>
   </w:abstractNum>
-  <w:abstractNum w:abstractNumId="13" w15:restartNumberingAfterBreak="0">
+  <w:abstractNum w:abstractNumId="18" w15:restartNumberingAfterBreak="0">
+    <w:nsid w:val="7BFC4918"/>
+    <w:multiLevelType w:val="hybridMultilevel"/>
+    <w:tmpl w:val="D8722548"/>
+    <w:lvl w:ilvl="0" w:tplc="0413000F">
+      <w:start w:val="1"/>
+      <w:numFmt w:val="decimal"/>
+      <w:lvlText w:val="%1."/>
+      <w:lvlJc w:val="left"/>
+      <w:pPr>
+        <w:ind w:left="720" w:hanging="360"/>
+      </w:pPr>
+      <w:rPr>
+        <w:rFonts w:hint="default"/>
+      </w:rPr>
+    </w:lvl>
+    <w:lvl w:ilvl="1" w:tplc="04130019" w:tentative="1">
+      <w:start w:val="1"/>
+      <w:numFmt w:val="lowerLetter"/>
+      <w:lvlText w:val="%2."/>
+      <w:lvlJc w:val="left"/>
+      <w:pPr>
+        <w:ind w:left="1440" w:hanging="360"/>
+      </w:pPr>
+    </w:lvl>
+    <w:lvl w:ilvl="2" w:tplc="0413001B" w:tentative="1">
+      <w:start w:val="1"/>
+      <w:numFmt w:val="lowerRoman"/>
+      <w:lvlText w:val="%3."/>
+      <w:lvlJc w:val="right"/>
+      <w:pPr>
+        <w:ind w:left="2160" w:hanging="180"/>
+      </w:pPr>
+    </w:lvl>
+    <w:lvl w:ilvl="3" w:tplc="0413000F" w:tentative="1">
+      <w:start w:val="1"/>
+      <w:numFmt w:val="decimal"/>
+      <w:lvlText w:val="%4."/>
+      <w:lvlJc w:val="left"/>
+      <w:pPr>
+        <w:ind w:left="2880" w:hanging="360"/>
+      </w:pPr>
+    </w:lvl>
+    <w:lvl w:ilvl="4" w:tplc="04130019" w:tentative="1">
+      <w:start w:val="1"/>
+      <w:numFmt w:val="lowerLetter"/>
+      <w:lvlText w:val="%5."/>
+      <w:lvlJc w:val="left"/>
+      <w:pPr>
+        <w:ind w:left="3600" w:hanging="360"/>
+      </w:pPr>
+    </w:lvl>
+    <w:lvl w:ilvl="5" w:tplc="0413001B" w:tentative="1">
+      <w:start w:val="1"/>
+      <w:numFmt w:val="lowerRoman"/>
+      <w:lvlText w:val="%6."/>
+      <w:lvlJc w:val="right"/>
+      <w:pPr>
+        <w:ind w:left="4320" w:hanging="180"/>
+      </w:pPr>
+    </w:lvl>
+    <w:lvl w:ilvl="6" w:tplc="0413000F" w:tentative="1">
+      <w:start w:val="1"/>
+      <w:numFmt w:val="decimal"/>
+      <w:lvlText w:val="%7."/>
+      <w:lvlJc w:val="left"/>
+      <w:pPr>
+        <w:ind w:left="5040" w:hanging="360"/>
+      </w:pPr>
+    </w:lvl>
+    <w:lvl w:ilvl="7" w:tplc="04130019" w:tentative="1">
+      <w:start w:val="1"/>
+      <w:numFmt w:val="lowerLetter"/>
+      <w:lvlText w:val="%8."/>
+      <w:lvlJc w:val="left"/>
+      <w:pPr>
+        <w:ind w:left="5760" w:hanging="360"/>
+      </w:pPr>
+    </w:lvl>
+    <w:lvl w:ilvl="8" w:tplc="0413001B" w:tentative="1">
+      <w:start w:val="1"/>
+      <w:numFmt w:val="lowerRoman"/>
+      <w:lvlText w:val="%9."/>
+      <w:lvlJc w:val="right"/>
+      <w:pPr>
+        <w:ind w:left="6480" w:hanging="180"/>
+      </w:pPr>
+    </w:lvl>
+  </w:abstractNum>
+  <w:abstractNum w:abstractNumId="19" w15:restartNumberingAfterBreak="0">
     <w:nsid w:val="7E4208C8"/>
     <w:multiLevelType w:val="hybridMultilevel"/>
-    <w:tmpl w:val="2496E7BC"/>
+    <w:tmpl w:val="2D5A476A"/>
     <w:lvl w:ilvl="0" w:tplc="04130001">
       <w:start w:val="1"/>
       <w:numFmt w:val="bullet"/>
@@ -4183,46 +5581,64 @@
     </w:lvl>
   </w:abstractNum>
   <w:num w:numId="1">
-    <w:abstractNumId w:val="4"/>
+    <w:abstractNumId w:val="9"/>
   </w:num>
   <w:num w:numId="2">
-    <w:abstractNumId w:val="3"/>
+    <w:abstractNumId w:val="6"/>
   </w:num>
   <w:num w:numId="3">
-    <w:abstractNumId w:val="5"/>
+    <w:abstractNumId w:val="10"/>
   </w:num>
   <w:num w:numId="4">
-    <w:abstractNumId w:val="11"/>
+    <w:abstractNumId w:val="16"/>
   </w:num>
   <w:num w:numId="5">
-    <w:abstractNumId w:val="12"/>
+    <w:abstractNumId w:val="17"/>
   </w:num>
   <w:num w:numId="6">
-    <w:abstractNumId w:val="13"/>
+    <w:abstractNumId w:val="19"/>
   </w:num>
   <w:num w:numId="7">
     <w:abstractNumId w:val="0"/>
   </w:num>
   <w:num w:numId="8">
-    <w:abstractNumId w:val="6"/>
+    <w:abstractNumId w:val="11"/>
   </w:num>
   <w:num w:numId="9">
-    <w:abstractNumId w:val="10"/>
+    <w:abstractNumId w:val="15"/>
   </w:num>
   <w:num w:numId="10">
-    <w:abstractNumId w:val="7"/>
+    <w:abstractNumId w:val="12"/>
   </w:num>
   <w:num w:numId="11">
-    <w:abstractNumId w:val="2"/>
+    <w:abstractNumId w:val="5"/>
   </w:num>
   <w:num w:numId="12">
-    <w:abstractNumId w:val="9"/>
+    <w:abstractNumId w:val="14"/>
   </w:num>
   <w:num w:numId="13">
     <w:abstractNumId w:val="1"/>
   </w:num>
   <w:num w:numId="14">
+    <w:abstractNumId w:val="13"/>
+  </w:num>
+  <w:num w:numId="15">
+    <w:abstractNumId w:val="7"/>
+  </w:num>
+  <w:num w:numId="16">
+    <w:abstractNumId w:val="4"/>
+  </w:num>
+  <w:num w:numId="17">
+    <w:abstractNumId w:val="2"/>
+  </w:num>
+  <w:num w:numId="18">
     <w:abstractNumId w:val="8"/>
+  </w:num>
+  <w:num w:numId="19">
+    <w:abstractNumId w:val="3"/>
+  </w:num>
+  <w:num w:numId="20">
+    <w:abstractNumId w:val="18"/>
   </w:num>
 </w:numbering>
 </file>
@@ -4625,7 +6041,7 @@
   <w:style w:type="paragraph" w:default="1" w:styleId="Standaard">
     <w:name w:val="Normal"/>
     <w:qFormat/>
-    <w:rsid w:val="00AD49F1"/>
+    <w:rsid w:val="00646B79"/>
   </w:style>
   <w:style w:type="paragraph" w:styleId="Kop1">
     <w:name w:val="heading 1"/>
@@ -4818,6 +6234,25 @@
     <w:pPr>
       <w:spacing w:after="100"/>
     </w:pPr>
+  </w:style>
+  <w:style w:type="table" w:styleId="Tabelraster">
+    <w:name w:val="Table Grid"/>
+    <w:basedOn w:val="Standaardtabel"/>
+    <w:uiPriority w:val="39"/>
+    <w:rsid w:val="00103E08"/>
+    <w:pPr>
+      <w:spacing w:after="0" w:line="240" w:lineRule="auto"/>
+    </w:pPr>
+    <w:tblPr>
+      <w:tblBorders>
+        <w:top w:val="single" w:sz="4" w:space="0" w:color="auto"/>
+        <w:left w:val="single" w:sz="4" w:space="0" w:color="auto"/>
+        <w:bottom w:val="single" w:sz="4" w:space="0" w:color="auto"/>
+        <w:right w:val="single" w:sz="4" w:space="0" w:color="auto"/>
+        <w:insideH w:val="single" w:sz="4" w:space="0" w:color="auto"/>
+        <w:insideV w:val="single" w:sz="4" w:space="0" w:color="auto"/>
+      </w:tblBorders>
+    </w:tblPr>
   </w:style>
 </w:styles>
 </file>
@@ -5115,4 +6550,16 @@
     </a:ext>
   </a:extLst>
 </a:theme>
+</file>
+
+<file path=customXml/item1.xml><?xml version="1.0" encoding="utf-8"?>
+<b:Sources xmlns:b="http://schemas.openxmlformats.org/officeDocument/2006/bibliography" xmlns="http://schemas.openxmlformats.org/officeDocument/2006/bibliography" SelectedStyle="\APASixthEditionOfficeOnline.xsl" StyleName="APA" Version="6"/>
+</file>
+
+<file path=customXml/itemProps1.xml><?xml version="1.0" encoding="utf-8"?>
+<ds:datastoreItem xmlns:ds="http://schemas.openxmlformats.org/officeDocument/2006/customXml" ds:itemID="{9EE173CE-C1C1-48DD-9BE8-157D1C5E99ED}">
+  <ds:schemaRefs>
+    <ds:schemaRef ds:uri="http://schemas.openxmlformats.org/officeDocument/2006/bibliography"/>
+  </ds:schemaRefs>
+</ds:datastoreItem>
 </file>
</xml_diff>